<commit_message>
add my part for evaluation
</commit_message>
<xml_diff>
--- a/team evalution Group C.docx
+++ b/team evalution Group C.docx
@@ -1,6 +1,6 @@
 
 <file path=word/document.xml><?xml version="1.0" encoding="utf-8"?>
-<w:document xmlns:wpc="http://schemas.microsoft.com/office/word/2010/wordprocessingCanvas" xmlns:mc="http://schemas.openxmlformats.org/markup-compatibility/2006" xmlns:o="urn:schemas-microsoft-com:office:office" xmlns:r="http://schemas.openxmlformats.org/officeDocument/2006/relationships" xmlns:m="http://schemas.openxmlformats.org/officeDocument/2006/math" xmlns:v="urn:schemas-microsoft-com:vml" xmlns:wp14="http://schemas.microsoft.com/office/word/2010/wordprocessingDrawing" xmlns:wp="http://schemas.openxmlformats.org/drawingml/2006/wordprocessingDrawing" xmlns:w10="urn:schemas-microsoft-com:office:word" xmlns:w="http://schemas.openxmlformats.org/wordprocessingml/2006/main" xmlns:w14="http://schemas.microsoft.com/office/word/2010/wordml" xmlns:w15="http://schemas.microsoft.com/office/word/2012/wordml" xmlns:wpg="http://schemas.microsoft.com/office/word/2010/wordprocessingGroup" xmlns:wpi="http://schemas.microsoft.com/office/word/2010/wordprocessingInk" xmlns:wne="http://schemas.microsoft.com/office/word/2006/wordml" xmlns:wps="http://schemas.microsoft.com/office/word/2010/wordprocessingShape" mc:Ignorable="w14 w15 wp14">
+<w:document xmlns:wpc="http://schemas.microsoft.com/office/word/2010/wordprocessingCanvas" xmlns:cx="http://schemas.microsoft.com/office/drawing/2014/chartex" xmlns:cx1="http://schemas.microsoft.com/office/drawing/2015/9/8/chartex" xmlns:cx2="http://schemas.microsoft.com/office/drawing/2015/10/21/chartex" xmlns:mc="http://schemas.openxmlformats.org/markup-compatibility/2006" xmlns:o="urn:schemas-microsoft-com:office:office" xmlns:r="http://schemas.openxmlformats.org/officeDocument/2006/relationships" xmlns:m="http://schemas.openxmlformats.org/officeDocument/2006/math" xmlns:v="urn:schemas-microsoft-com:vml" xmlns:wp14="http://schemas.microsoft.com/office/word/2010/wordprocessingDrawing" xmlns:wp="http://schemas.openxmlformats.org/drawingml/2006/wordprocessingDrawing" xmlns:w10="urn:schemas-microsoft-com:office:word" xmlns:w="http://schemas.openxmlformats.org/wordprocessingml/2006/main" xmlns:w14="http://schemas.microsoft.com/office/word/2010/wordml" xmlns:w15="http://schemas.microsoft.com/office/word/2012/wordml" xmlns:w16se="http://schemas.microsoft.com/office/word/2015/wordml/symex" xmlns:wpg="http://schemas.microsoft.com/office/word/2010/wordprocessingGroup" xmlns:wpi="http://schemas.microsoft.com/office/word/2010/wordprocessingInk" xmlns:wne="http://schemas.microsoft.com/office/word/2006/wordml" xmlns:wps="http://schemas.microsoft.com/office/word/2010/wordprocessingShape" mc:Ignorable="w14 w15 w16se wp14">
   <w:background w:color="FFFFFF"/>
   <w:body>
     <w:p>
@@ -738,7 +738,7 @@
           </w:tcPr>
           <w:p>
             <w:pPr>
-              <w:pStyle w:val="ac"/>
+              <w:pStyle w:val="ListParagraph"/>
               <w:numPr>
                 <w:ilvl w:val="0"/>
                 <w:numId w:val="1"/>
@@ -758,7 +758,7 @@
           </w:p>
           <w:p>
             <w:pPr>
-              <w:pStyle w:val="ac"/>
+              <w:pStyle w:val="ListParagraph"/>
               <w:numPr>
                 <w:ilvl w:val="0"/>
                 <w:numId w:val="1"/>
@@ -784,7 +784,7 @@
           </w:p>
           <w:p>
             <w:pPr>
-              <w:pStyle w:val="ac"/>
+              <w:pStyle w:val="ListParagraph"/>
               <w:numPr>
                 <w:ilvl w:val="0"/>
                 <w:numId w:val="1"/>
@@ -847,6 +847,26 @@
               </w:rPr>
               <w:t> </w:t>
             </w:r>
+            <w:r>
+              <w:rPr>
+                <w:rFonts w:asciiTheme="minorEastAsia" w:hAnsiTheme="minorEastAsia" w:hint="eastAsia"/>
+                <w:lang w:eastAsia="zh-CN"/>
+              </w:rPr>
+              <w:t>Mengchuan</w:t>
+            </w:r>
+            <w:r>
+              <w:rPr>
+                <w:rFonts w:asciiTheme="minorHAnsi" w:eastAsia="Times New Roman" w:hAnsiTheme="minorHAnsi"/>
+              </w:rPr>
+              <w:t xml:space="preserve"> </w:t>
+            </w:r>
+            <w:r>
+              <w:rPr>
+                <w:rFonts w:asciiTheme="minorEastAsia" w:hAnsiTheme="minorEastAsia" w:hint="eastAsia"/>
+                <w:lang w:eastAsia="zh-CN"/>
+              </w:rPr>
+              <w:t>Liu</w:t>
+            </w:r>
           </w:p>
         </w:tc>
         <w:tc>
@@ -873,6 +893,12 @@
               <w:rPr>
                 <w:rFonts w:asciiTheme="minorHAnsi" w:eastAsia="Times New Roman" w:hAnsiTheme="minorHAnsi"/>
               </w:rPr>
+              <w:t>2151655</w:t>
+            </w:r>
+            <w:r>
+              <w:rPr>
+                <w:rFonts w:asciiTheme="minorHAnsi" w:eastAsia="Times New Roman" w:hAnsiTheme="minorHAnsi"/>
+              </w:rPr>
               <w:t> </w:t>
             </w:r>
           </w:p>
@@ -901,6 +927,12 @@
               <w:rPr>
                 <w:rFonts w:asciiTheme="minorHAnsi" w:eastAsia="Times New Roman" w:hAnsiTheme="minorHAnsi"/>
               </w:rPr>
+              <w:t>222398</w:t>
+            </w:r>
+            <w:r>
+              <w:rPr>
+                <w:rFonts w:asciiTheme="minorHAnsi" w:eastAsia="Times New Roman" w:hAnsiTheme="minorHAnsi"/>
+              </w:rPr>
               <w:t> </w:t>
             </w:r>
           </w:p>
@@ -927,6 +959,12 @@
               <w:rPr>
                 <w:rFonts w:asciiTheme="minorHAnsi" w:eastAsia="Times New Roman" w:hAnsiTheme="minorHAnsi"/>
               </w:rPr>
+              <w:t xml:space="preserve">Tester </w:t>
+            </w:r>
+            <w:r>
+              <w:rPr>
+                <w:rFonts w:asciiTheme="minorHAnsi" w:eastAsia="Times New Roman" w:hAnsiTheme="minorHAnsi"/>
+              </w:rPr>
               <w:t> </w:t>
             </w:r>
           </w:p>
@@ -951,6 +989,20 @@
                 <w:rFonts w:asciiTheme="minorHAnsi" w:eastAsia="Times New Roman" w:hAnsiTheme="minorHAnsi"/>
               </w:rPr>
             </w:pPr>
+            <w:proofErr w:type="spellStart"/>
+            <w:r>
+              <w:rPr>
+                <w:rFonts w:asciiTheme="minorHAnsi" w:eastAsia="Times New Roman" w:hAnsiTheme="minorHAnsi"/>
+              </w:rPr>
+              <w:t>Documentor</w:t>
+            </w:r>
+            <w:proofErr w:type="spellEnd"/>
+            <w:r>
+              <w:rPr>
+                <w:rFonts w:asciiTheme="minorHAnsi" w:eastAsia="Times New Roman" w:hAnsiTheme="minorHAnsi"/>
+              </w:rPr>
+              <w:t xml:space="preserve"> </w:t>
+            </w:r>
             <w:r>
               <w:rPr>
                 <w:rFonts w:asciiTheme="minorHAnsi" w:eastAsia="Times New Roman" w:hAnsiTheme="minorHAnsi"/>
@@ -985,6 +1037,12 @@
               </w:rPr>
               <w:t> </w:t>
             </w:r>
+            <w:r>
+              <w:rPr>
+                <w:rFonts w:asciiTheme="minorHAnsi" w:eastAsia="Times New Roman" w:hAnsiTheme="minorHAnsi"/>
+              </w:rPr>
+              <w:t>8</w:t>
+            </w:r>
           </w:p>
         </w:tc>
         <w:tc>
@@ -1002,11 +1060,45 @@
           </w:tcPr>
           <w:p>
             <w:pPr>
-              <w:spacing w:line="240" w:lineRule="auto"/>
-              <w:rPr>
-                <w:rFonts w:asciiTheme="minorHAnsi" w:eastAsia="Times New Roman" w:hAnsiTheme="minorHAnsi"/>
-              </w:rPr>
-            </w:pPr>
+              <w:pStyle w:val="ListParagraph"/>
+              <w:numPr>
+                <w:ilvl w:val="0"/>
+                <w:numId w:val="2"/>
+              </w:numPr>
+              <w:spacing w:line="240" w:lineRule="auto"/>
+              <w:ind w:firstLineChars="0"/>
+              <w:rPr>
+                <w:rFonts w:asciiTheme="minorHAnsi" w:eastAsia="Times New Roman" w:hAnsiTheme="minorHAnsi"/>
+              </w:rPr>
+            </w:pPr>
+            <w:r>
+              <w:rPr>
+                <w:rFonts w:asciiTheme="minorHAnsi" w:eastAsia="Times New Roman" w:hAnsiTheme="minorHAnsi"/>
+              </w:rPr>
+              <w:t>Mainly documentation of URS &amp; test plan</w:t>
+            </w:r>
+          </w:p>
+          <w:p>
+            <w:pPr>
+              <w:pStyle w:val="ListParagraph"/>
+              <w:numPr>
+                <w:ilvl w:val="0"/>
+                <w:numId w:val="2"/>
+              </w:numPr>
+              <w:spacing w:line="240" w:lineRule="auto"/>
+              <w:ind w:firstLineChars="0"/>
+              <w:rPr>
+                <w:rFonts w:asciiTheme="minorHAnsi" w:eastAsia="Times New Roman" w:hAnsiTheme="minorHAnsi"/>
+              </w:rPr>
+            </w:pPr>
+            <w:r>
+              <w:rPr>
+                <w:rFonts w:asciiTheme="minorHAnsi" w:eastAsia="Times New Roman" w:hAnsiTheme="minorHAnsi"/>
+              </w:rPr>
+              <w:t>Conduct the test plan</w:t>
+            </w:r>
+            <w:bookmarkStart w:id="0" w:name="_GoBack"/>
+            <w:bookmarkEnd w:id="0"/>
             <w:r>
               <w:rPr>
                 <w:rFonts w:asciiTheme="minorHAnsi" w:eastAsia="Times New Roman" w:hAnsiTheme="minorHAnsi"/>
@@ -1022,10 +1114,7 @@
     <w:p/>
     <w:p/>
     <w:p/>
-    <w:p>
-      <w:bookmarkStart w:id="0" w:name="_GoBack"/>
-      <w:bookmarkEnd w:id="0"/>
-    </w:p>
+    <w:p/>
     <w:sectPr>
       <w:pgSz w:w="11909" w:h="16834"/>
       <w:pgMar w:top="1440" w:right="1440" w:bottom="1440" w:left="1440" w:header="720" w:footer="720" w:gutter="0"/>
@@ -1039,7 +1128,7 @@
 </file>
 
 <file path=word/numbering.xml><?xml version="1.0" encoding="utf-8"?>
-<w:numbering xmlns:wpc="http://schemas.microsoft.com/office/word/2010/wordprocessingCanvas" xmlns:mc="http://schemas.openxmlformats.org/markup-compatibility/2006" xmlns:o="urn:schemas-microsoft-com:office:office" xmlns:r="http://schemas.openxmlformats.org/officeDocument/2006/relationships" xmlns:m="http://schemas.openxmlformats.org/officeDocument/2006/math" xmlns:v="urn:schemas-microsoft-com:vml" xmlns:wp14="http://schemas.microsoft.com/office/word/2010/wordprocessingDrawing" xmlns:wp="http://schemas.openxmlformats.org/drawingml/2006/wordprocessingDrawing" xmlns:w10="urn:schemas-microsoft-com:office:word" xmlns:w="http://schemas.openxmlformats.org/wordprocessingml/2006/main" xmlns:w14="http://schemas.microsoft.com/office/word/2010/wordml" xmlns:w15="http://schemas.microsoft.com/office/word/2012/wordml" xmlns:wpg="http://schemas.microsoft.com/office/word/2010/wordprocessingGroup" xmlns:wpi="http://schemas.microsoft.com/office/word/2010/wordprocessingInk" xmlns:wne="http://schemas.microsoft.com/office/word/2006/wordml" xmlns:wps="http://schemas.microsoft.com/office/word/2010/wordprocessingShape" mc:Ignorable="w14 w15 wp14">
+<w:numbering xmlns:wpc="http://schemas.microsoft.com/office/word/2010/wordprocessingCanvas" xmlns:cx="http://schemas.microsoft.com/office/drawing/2014/chartex" xmlns:cx1="http://schemas.microsoft.com/office/drawing/2015/9/8/chartex" xmlns:cx2="http://schemas.microsoft.com/office/drawing/2015/10/21/chartex" xmlns:mc="http://schemas.openxmlformats.org/markup-compatibility/2006" xmlns:o="urn:schemas-microsoft-com:office:office" xmlns:r="http://schemas.openxmlformats.org/officeDocument/2006/relationships" xmlns:m="http://schemas.openxmlformats.org/officeDocument/2006/math" xmlns:v="urn:schemas-microsoft-com:vml" xmlns:wp14="http://schemas.microsoft.com/office/word/2010/wordprocessingDrawing" xmlns:wp="http://schemas.openxmlformats.org/drawingml/2006/wordprocessingDrawing" xmlns:w10="urn:schemas-microsoft-com:office:word" xmlns:w="http://schemas.openxmlformats.org/wordprocessingml/2006/main" xmlns:w14="http://schemas.microsoft.com/office/word/2010/wordml" xmlns:w15="http://schemas.microsoft.com/office/word/2012/wordml" xmlns:w16se="http://schemas.microsoft.com/office/word/2015/wordml/symex" xmlns:wpg="http://schemas.microsoft.com/office/word/2010/wordprocessingGroup" xmlns:wpi="http://schemas.microsoft.com/office/word/2010/wordprocessingInk" xmlns:wne="http://schemas.microsoft.com/office/word/2006/wordml" xmlns:wps="http://schemas.microsoft.com/office/word/2010/wordprocessingShape" mc:Ignorable="w14 w15 w16se wp14">
   <w:abstractNum w:abstractNumId="0" w15:restartNumberingAfterBreak="0">
     <w:nsid w:val="18C613EF"/>
     <w:multiLevelType w:val="hybridMultilevel"/>
@@ -1129,14 +1218,106 @@
       </w:pPr>
     </w:lvl>
   </w:abstractNum>
+  <w:abstractNum w:abstractNumId="1" w15:restartNumberingAfterBreak="0">
+    <w:nsid w:val="33405831"/>
+    <w:multiLevelType w:val="hybridMultilevel"/>
+    <w:tmpl w:val="1666B5A8"/>
+    <w:lvl w:ilvl="0" w:tplc="32BE26E4">
+      <w:start w:val="1"/>
+      <w:numFmt w:val="decimal"/>
+      <w:lvlText w:val="%1."/>
+      <w:lvlJc w:val="left"/>
+      <w:pPr>
+        <w:ind w:left="360" w:hanging="360"/>
+      </w:pPr>
+      <w:rPr>
+        <w:rFonts w:hint="default"/>
+      </w:rPr>
+    </w:lvl>
+    <w:lvl w:ilvl="1" w:tplc="04090019" w:tentative="1">
+      <w:start w:val="1"/>
+      <w:numFmt w:val="lowerLetter"/>
+      <w:lvlText w:val="%2."/>
+      <w:lvlJc w:val="left"/>
+      <w:pPr>
+        <w:ind w:left="1440" w:hanging="360"/>
+      </w:pPr>
+    </w:lvl>
+    <w:lvl w:ilvl="2" w:tplc="0409001B" w:tentative="1">
+      <w:start w:val="1"/>
+      <w:numFmt w:val="lowerRoman"/>
+      <w:lvlText w:val="%3."/>
+      <w:lvlJc w:val="right"/>
+      <w:pPr>
+        <w:ind w:left="2160" w:hanging="180"/>
+      </w:pPr>
+    </w:lvl>
+    <w:lvl w:ilvl="3" w:tplc="0409000F" w:tentative="1">
+      <w:start w:val="1"/>
+      <w:numFmt w:val="decimal"/>
+      <w:lvlText w:val="%4."/>
+      <w:lvlJc w:val="left"/>
+      <w:pPr>
+        <w:ind w:left="2880" w:hanging="360"/>
+      </w:pPr>
+    </w:lvl>
+    <w:lvl w:ilvl="4" w:tplc="04090019" w:tentative="1">
+      <w:start w:val="1"/>
+      <w:numFmt w:val="lowerLetter"/>
+      <w:lvlText w:val="%5."/>
+      <w:lvlJc w:val="left"/>
+      <w:pPr>
+        <w:ind w:left="3600" w:hanging="360"/>
+      </w:pPr>
+    </w:lvl>
+    <w:lvl w:ilvl="5" w:tplc="0409001B" w:tentative="1">
+      <w:start w:val="1"/>
+      <w:numFmt w:val="lowerRoman"/>
+      <w:lvlText w:val="%6."/>
+      <w:lvlJc w:val="right"/>
+      <w:pPr>
+        <w:ind w:left="4320" w:hanging="180"/>
+      </w:pPr>
+    </w:lvl>
+    <w:lvl w:ilvl="6" w:tplc="0409000F" w:tentative="1">
+      <w:start w:val="1"/>
+      <w:numFmt w:val="decimal"/>
+      <w:lvlText w:val="%7."/>
+      <w:lvlJc w:val="left"/>
+      <w:pPr>
+        <w:ind w:left="5040" w:hanging="360"/>
+      </w:pPr>
+    </w:lvl>
+    <w:lvl w:ilvl="7" w:tplc="04090019" w:tentative="1">
+      <w:start w:val="1"/>
+      <w:numFmt w:val="lowerLetter"/>
+      <w:lvlText w:val="%8."/>
+      <w:lvlJc w:val="left"/>
+      <w:pPr>
+        <w:ind w:left="5760" w:hanging="360"/>
+      </w:pPr>
+    </w:lvl>
+    <w:lvl w:ilvl="8" w:tplc="0409001B" w:tentative="1">
+      <w:start w:val="1"/>
+      <w:numFmt w:val="lowerRoman"/>
+      <w:lvlText w:val="%9."/>
+      <w:lvlJc w:val="right"/>
+      <w:pPr>
+        <w:ind w:left="6480" w:hanging="180"/>
+      </w:pPr>
+    </w:lvl>
+  </w:abstractNum>
   <w:num w:numId="1">
     <w:abstractNumId w:val="0"/>
+  </w:num>
+  <w:num w:numId="2">
+    <w:abstractNumId w:val="1"/>
   </w:num>
 </w:numbering>
 </file>
 
 <file path=word/styles.xml><?xml version="1.0" encoding="utf-8"?>
-<w:styles xmlns:mc="http://schemas.openxmlformats.org/markup-compatibility/2006" xmlns:r="http://schemas.openxmlformats.org/officeDocument/2006/relationships" xmlns:w="http://schemas.openxmlformats.org/wordprocessingml/2006/main" xmlns:w14="http://schemas.microsoft.com/office/word/2010/wordml" xmlns:w15="http://schemas.microsoft.com/office/word/2012/wordml" mc:Ignorable="w14 w15">
+<w:styles xmlns:mc="http://schemas.openxmlformats.org/markup-compatibility/2006" xmlns:r="http://schemas.openxmlformats.org/officeDocument/2006/relationships" xmlns:w="http://schemas.openxmlformats.org/wordprocessingml/2006/main" xmlns:w14="http://schemas.microsoft.com/office/word/2010/wordml" xmlns:w15="http://schemas.microsoft.com/office/word/2012/wordml" xmlns:w16se="http://schemas.microsoft.com/office/word/2015/wordml/symex" mc:Ignorable="w14 w15 w16se">
   <w:docDefaults>
     <w:rPrDefault>
       <w:rPr>
@@ -1153,7 +1334,7 @@
       </w:pPr>
     </w:pPrDefault>
   </w:docDefaults>
-  <w:latentStyles w:defLockedState="0" w:defUIPriority="99" w:defSemiHidden="0" w:defUnhideWhenUsed="0" w:defQFormat="0" w:count="371">
+  <w:latentStyles w:defLockedState="0" w:defUIPriority="99" w:defSemiHidden="0" w:defUnhideWhenUsed="0" w:defQFormat="0" w:count="373">
     <w:lsdException w:name="Normal" w:uiPriority="0" w:qFormat="1"/>
     <w:lsdException w:name="heading 1" w:uiPriority="9" w:qFormat="1"/>
     <w:lsdException w:name="heading 2" w:semiHidden="1" w:uiPriority="9" w:unhideWhenUsed="1" w:qFormat="1"/>
@@ -1259,7 +1440,6 @@
     <w:lsdException w:name="HTML Sample" w:semiHidden="1" w:unhideWhenUsed="1"/>
     <w:lsdException w:name="HTML Typewriter" w:semiHidden="1" w:unhideWhenUsed="1"/>
     <w:lsdException w:name="HTML Variable" w:semiHidden="1" w:unhideWhenUsed="1"/>
-    <w:lsdException w:name="Normal Table" w:semiHidden="1" w:unhideWhenUsed="1"/>
     <w:lsdException w:name="annotation subject" w:semiHidden="1" w:unhideWhenUsed="1"/>
     <w:lsdException w:name="No List" w:semiHidden="1" w:unhideWhenUsed="1"/>
     <w:lsdException w:name="Outline List 1" w:semiHidden="1" w:unhideWhenUsed="1"/>
@@ -1305,11 +1485,9 @@
     <w:lsdException w:name="Table Subtle 1" w:semiHidden="1" w:unhideWhenUsed="1"/>
     <w:lsdException w:name="Table Subtle 2" w:semiHidden="1" w:unhideWhenUsed="1"/>
     <w:lsdException w:name="Table Web 1" w:semiHidden="1" w:unhideWhenUsed="1"/>
-    <w:lsdException w:name="Table Web 2" w:semiHidden="1" w:unhideWhenUsed="1"/>
     <w:lsdException w:name="Table Web 3" w:semiHidden="1" w:unhideWhenUsed="1"/>
     <w:lsdException w:name="Balloon Text" w:semiHidden="1" w:unhideWhenUsed="1"/>
     <w:lsdException w:name="Table Grid" w:uiPriority="39"/>
-    <w:lsdException w:name="Table Theme" w:semiHidden="1" w:unhideWhenUsed="1"/>
     <w:lsdException w:name="Placeholder Text" w:semiHidden="1"/>
     <w:lsdException w:name="No Spacing" w:uiPriority="1" w:qFormat="1"/>
     <w:lsdException w:name="Light Shading" w:uiPriority="60"/>
@@ -1525,14 +1703,16 @@
     <w:lsdException w:name="List Table 5 Dark Accent 6" w:uiPriority="50"/>
     <w:lsdException w:name="List Table 6 Colorful Accent 6" w:uiPriority="51"/>
     <w:lsdException w:name="List Table 7 Colorful Accent 6" w:uiPriority="52"/>
+    <w:lsdException w:name="Mention" w:semiHidden="1" w:unhideWhenUsed="1"/>
+    <w:lsdException w:name="Smart Hyperlink" w:semiHidden="1" w:unhideWhenUsed="1"/>
   </w:latentStyles>
-  <w:style w:type="paragraph" w:default="1" w:styleId="a">
+  <w:style w:type="paragraph" w:default="1" w:styleId="Normal">
     <w:name w:val="Normal"/>
   </w:style>
-  <w:style w:type="paragraph" w:styleId="1">
+  <w:style w:type="paragraph" w:styleId="Heading1">
     <w:name w:val="heading 1"/>
-    <w:basedOn w:val="a"/>
-    <w:next w:val="a"/>
+    <w:basedOn w:val="Normal"/>
+    <w:next w:val="Normal"/>
     <w:pPr>
       <w:keepNext/>
       <w:keepLines/>
@@ -1545,10 +1725,10 @@
       <w:szCs w:val="40"/>
     </w:rPr>
   </w:style>
-  <w:style w:type="paragraph" w:styleId="2">
+  <w:style w:type="paragraph" w:styleId="Heading2">
     <w:name w:val="heading 2"/>
-    <w:basedOn w:val="a"/>
-    <w:next w:val="a"/>
+    <w:basedOn w:val="Normal"/>
+    <w:next w:val="Normal"/>
     <w:pPr>
       <w:keepNext/>
       <w:keepLines/>
@@ -1561,10 +1741,10 @@
       <w:szCs w:val="32"/>
     </w:rPr>
   </w:style>
-  <w:style w:type="paragraph" w:styleId="3">
+  <w:style w:type="paragraph" w:styleId="Heading3">
     <w:name w:val="heading 3"/>
-    <w:basedOn w:val="a"/>
-    <w:next w:val="a"/>
+    <w:basedOn w:val="Normal"/>
+    <w:next w:val="Normal"/>
     <w:pPr>
       <w:keepNext/>
       <w:keepLines/>
@@ -1578,10 +1758,10 @@
       <w:szCs w:val="28"/>
     </w:rPr>
   </w:style>
-  <w:style w:type="paragraph" w:styleId="4">
+  <w:style w:type="paragraph" w:styleId="Heading4">
     <w:name w:val="heading 4"/>
-    <w:basedOn w:val="a"/>
-    <w:next w:val="a"/>
+    <w:basedOn w:val="Normal"/>
+    <w:next w:val="Normal"/>
     <w:pPr>
       <w:keepNext/>
       <w:keepLines/>
@@ -1595,10 +1775,10 @@
       <w:szCs w:val="24"/>
     </w:rPr>
   </w:style>
-  <w:style w:type="paragraph" w:styleId="5">
+  <w:style w:type="paragraph" w:styleId="Heading5">
     <w:name w:val="heading 5"/>
-    <w:basedOn w:val="a"/>
-    <w:next w:val="a"/>
+    <w:basedOn w:val="Normal"/>
+    <w:next w:val="Normal"/>
     <w:pPr>
       <w:keepNext/>
       <w:keepLines/>
@@ -1610,10 +1790,10 @@
       <w:color w:val="666666"/>
     </w:rPr>
   </w:style>
-  <w:style w:type="paragraph" w:styleId="6">
+  <w:style w:type="paragraph" w:styleId="Heading6">
     <w:name w:val="heading 6"/>
-    <w:basedOn w:val="a"/>
-    <w:next w:val="a"/>
+    <w:basedOn w:val="Normal"/>
+    <w:next w:val="Normal"/>
     <w:pPr>
       <w:keepNext/>
       <w:keepLines/>
@@ -1626,13 +1806,13 @@
       <w:color w:val="666666"/>
     </w:rPr>
   </w:style>
-  <w:style w:type="character" w:default="1" w:styleId="a0">
+  <w:style w:type="character" w:default="1" w:styleId="DefaultParagraphFont">
     <w:name w:val="Default Paragraph Font"/>
     <w:uiPriority w:val="1"/>
     <w:semiHidden/>
     <w:unhideWhenUsed/>
   </w:style>
-  <w:style w:type="table" w:default="1" w:styleId="a1">
+  <w:style w:type="table" w:default="1" w:styleId="TableNormal">
     <w:name w:val="Normal Table"/>
     <w:uiPriority w:val="99"/>
     <w:semiHidden/>
@@ -1647,16 +1827,16 @@
       </w:tblCellMar>
     </w:tblPr>
   </w:style>
-  <w:style w:type="numbering" w:default="1" w:styleId="a2">
+  <w:style w:type="numbering" w:default="1" w:styleId="NoList">
     <w:name w:val="No List"/>
     <w:uiPriority w:val="99"/>
     <w:semiHidden/>
     <w:unhideWhenUsed/>
   </w:style>
-  <w:style w:type="paragraph" w:styleId="a3">
+  <w:style w:type="paragraph" w:styleId="Title">
     <w:name w:val="Title"/>
-    <w:basedOn w:val="a"/>
-    <w:next w:val="a"/>
+    <w:basedOn w:val="Normal"/>
+    <w:next w:val="Normal"/>
     <w:pPr>
       <w:keepNext/>
       <w:keepLines/>
@@ -1668,10 +1848,10 @@
       <w:szCs w:val="52"/>
     </w:rPr>
   </w:style>
-  <w:style w:type="paragraph" w:styleId="a4">
+  <w:style w:type="paragraph" w:styleId="Subtitle">
     <w:name w:val="Subtitle"/>
-    <w:basedOn w:val="a"/>
-    <w:next w:val="a"/>
+    <w:basedOn w:val="Normal"/>
+    <w:next w:val="Normal"/>
     <w:pPr>
       <w:keepNext/>
       <w:keepLines/>
@@ -1684,58 +1864,58 @@
       <w:szCs w:val="30"/>
     </w:rPr>
   </w:style>
-  <w:style w:type="table" w:customStyle="1" w:styleId="a5">
-    <w:basedOn w:val="a1"/>
+  <w:style w:type="table" w:customStyle="1" w:styleId="a">
+    <w:basedOn w:val="TableNormal"/>
     <w:tblPr>
       <w:tblStyleRowBandSize w:val="1"/>
       <w:tblStyleColBandSize w:val="1"/>
     </w:tblPr>
   </w:style>
-  <w:style w:type="table" w:customStyle="1" w:styleId="a6">
-    <w:basedOn w:val="a1"/>
+  <w:style w:type="table" w:customStyle="1" w:styleId="a0">
+    <w:basedOn w:val="TableNormal"/>
     <w:tblPr>
       <w:tblStyleRowBandSize w:val="1"/>
       <w:tblStyleColBandSize w:val="1"/>
     </w:tblPr>
   </w:style>
-  <w:style w:type="table" w:customStyle="1" w:styleId="a7">
-    <w:basedOn w:val="a1"/>
+  <w:style w:type="table" w:customStyle="1" w:styleId="a1">
+    <w:basedOn w:val="TableNormal"/>
     <w:tblPr>
       <w:tblStyleRowBandSize w:val="1"/>
       <w:tblStyleColBandSize w:val="1"/>
     </w:tblPr>
   </w:style>
-  <w:style w:type="table" w:customStyle="1" w:styleId="a8">
-    <w:basedOn w:val="a1"/>
+  <w:style w:type="table" w:customStyle="1" w:styleId="a2">
+    <w:basedOn w:val="TableNormal"/>
     <w:tblPr>
       <w:tblStyleRowBandSize w:val="1"/>
       <w:tblStyleColBandSize w:val="1"/>
     </w:tblPr>
   </w:style>
-  <w:style w:type="table" w:customStyle="1" w:styleId="a9">
-    <w:basedOn w:val="a1"/>
+  <w:style w:type="table" w:customStyle="1" w:styleId="a3">
+    <w:basedOn w:val="TableNormal"/>
     <w:tblPr>
       <w:tblStyleRowBandSize w:val="1"/>
       <w:tblStyleColBandSize w:val="1"/>
     </w:tblPr>
   </w:style>
-  <w:style w:type="table" w:customStyle="1" w:styleId="aa">
-    <w:basedOn w:val="a1"/>
+  <w:style w:type="table" w:customStyle="1" w:styleId="a4">
+    <w:basedOn w:val="TableNormal"/>
     <w:tblPr>
       <w:tblStyleRowBandSize w:val="1"/>
       <w:tblStyleColBandSize w:val="1"/>
     </w:tblPr>
   </w:style>
-  <w:style w:type="table" w:customStyle="1" w:styleId="ab">
-    <w:basedOn w:val="a1"/>
+  <w:style w:type="table" w:customStyle="1" w:styleId="a5">
+    <w:basedOn w:val="TableNormal"/>
     <w:tblPr>
       <w:tblStyleRowBandSize w:val="1"/>
       <w:tblStyleColBandSize w:val="1"/>
     </w:tblPr>
   </w:style>
-  <w:style w:type="paragraph" w:styleId="ac">
+  <w:style w:type="paragraph" w:styleId="ListParagraph">
     <w:name w:val="List Paragraph"/>
-    <w:basedOn w:val="a"/>
+    <w:basedOn w:val="Normal"/>
     <w:uiPriority w:val="34"/>
     <w:qFormat/>
     <w:rsid w:val="008A69B0"/>
@@ -2008,6 +2188,15 @@
 </file>
 
 <file path=customXml/item1.xml><?xml version="1.0" encoding="utf-8"?>
+<?mso-contentType ?>
+<FormTemplates xmlns="http://schemas.microsoft.com/sharepoint/v3/contenttype/forms">
+  <Display>DocumentLibraryForm</Display>
+  <Edit>DocumentLibraryForm</Edit>
+  <New>DocumentLibraryForm</New>
+</FormTemplates>
+</file>
+
+<file path=customXml/item2.xml><?xml version="1.0" encoding="utf-8"?>
 <ct:contentTypeSchema xmlns:ct="http://schemas.microsoft.com/office/2006/metadata/contentType" xmlns:ma="http://schemas.microsoft.com/office/2006/metadata/properties/metaAttributes" ct:_="" ma:_="" ma:contentTypeName="Document" ma:contentTypeID="0x01010051A9B934E7590B4C84E42C817DCABBDE" ma:contentTypeVersion="0" ma:contentTypeDescription="Create a new document." ma:contentTypeScope="" ma:versionID="fffd0350a7e4c53af4b2e4667c666e02">
   <xsd:schema xmlns:xsd="http://www.w3.org/2001/XMLSchema" xmlns:xs="http://www.w3.org/2001/XMLSchema" xmlns:p="http://schemas.microsoft.com/office/2006/metadata/properties" targetNamespace="http://schemas.microsoft.com/office/2006/metadata/properties" ma:root="true" ma:fieldsID="1b05d82d297216baf5b26c55225140df">
     <xsd:element name="properties">
@@ -2121,15 +2310,6 @@
 </ct:contentTypeSchema>
 </file>
 
-<file path=customXml/item2.xml><?xml version="1.0" encoding="utf-8"?>
-<?mso-contentType ?>
-<FormTemplates xmlns="http://schemas.microsoft.com/sharepoint/v3/contenttype/forms">
-  <Display>DocumentLibraryForm</Display>
-  <Edit>DocumentLibraryForm</Edit>
-  <New>DocumentLibraryForm</New>
-</FormTemplates>
-</file>
-
 <file path=customXml/item3.xml><?xml version="1.0" encoding="utf-8"?>
 <p:properties xmlns:p="http://schemas.microsoft.com/office/2006/metadata/properties" xmlns:xsi="http://www.w3.org/2001/XMLSchema-instance" xmlns:pc="http://schemas.microsoft.com/office/infopath/2007/PartnerControls">
   <documentManagement/>
@@ -2137,6 +2317,14 @@
 </file>
 
 <file path=customXml/itemProps1.xml><?xml version="1.0" encoding="utf-8"?>
+<ds:datastoreItem xmlns:ds="http://schemas.openxmlformats.org/officeDocument/2006/customXml" ds:itemID="{A2E24783-CD41-4A04-BE15-65C66C36024B}">
+  <ds:schemaRefs>
+    <ds:schemaRef ds:uri="http://schemas.microsoft.com/sharepoint/v3/contenttype/forms"/>
+  </ds:schemaRefs>
+</ds:datastoreItem>
+</file>
+
+<file path=customXml/itemProps2.xml><?xml version="1.0" encoding="utf-8"?>
 <ds:datastoreItem xmlns:ds="http://schemas.openxmlformats.org/officeDocument/2006/customXml" ds:itemID="{7DB04479-3286-486A-930B-5DEBB51376DE}">
   <ds:schemaRefs>
     <ds:schemaRef ds:uri="http://schemas.microsoft.com/office/2006/metadata/contentType"/>
@@ -2152,14 +2340,6 @@
 </ds:datastoreItem>
 </file>
 
-<file path=customXml/itemProps2.xml><?xml version="1.0" encoding="utf-8"?>
-<ds:datastoreItem xmlns:ds="http://schemas.openxmlformats.org/officeDocument/2006/customXml" ds:itemID="{A2E24783-CD41-4A04-BE15-65C66C36024B}">
-  <ds:schemaRefs>
-    <ds:schemaRef ds:uri="http://schemas.microsoft.com/sharepoint/v3/contenttype/forms"/>
-  </ds:schemaRefs>
-</ds:datastoreItem>
-</file>
-
 <file path=customXml/itemProps3.xml><?xml version="1.0" encoding="utf-8"?>
 <ds:datastoreItem xmlns:ds="http://schemas.openxmlformats.org/officeDocument/2006/customXml" ds:itemID="{CBDF2380-230C-4789-AB12-02EBBE5BC9E4}">
   <ds:schemaRefs>

</xml_diff>

<commit_message>
my part of evaluation
</commit_message>
<xml_diff>
--- a/team evalution Group C.docx
+++ b/team evalution Group C.docx
@@ -1,6 +1,6 @@
 
 <file path=word/document.xml><?xml version="1.0" encoding="utf-8"?>
-<w:document xmlns:wpc="http://schemas.microsoft.com/office/word/2010/wordprocessingCanvas" xmlns:mo="http://schemas.microsoft.com/office/mac/office/2008/main" xmlns:mc="http://schemas.openxmlformats.org/markup-compatibility/2006" xmlns:mv="urn:schemas-microsoft-com:mac:vml" xmlns:o="urn:schemas-microsoft-com:office:office" xmlns:r="http://schemas.openxmlformats.org/officeDocument/2006/relationships" xmlns:m="http://schemas.openxmlformats.org/officeDocument/2006/math" xmlns:v="urn:schemas-microsoft-com:vml" xmlns:wp14="http://schemas.microsoft.com/office/word/2010/wordprocessingDrawing" xmlns:wp="http://schemas.openxmlformats.org/drawingml/2006/wordprocessingDrawing" xmlns:w10="urn:schemas-microsoft-com:office:word" xmlns:w="http://schemas.openxmlformats.org/wordprocessingml/2006/main" xmlns:w14="http://schemas.microsoft.com/office/word/2010/wordml" xmlns:w15="http://schemas.microsoft.com/office/word/2012/wordml" xmlns:wpg="http://schemas.microsoft.com/office/word/2010/wordprocessingGroup" xmlns:wpi="http://schemas.microsoft.com/office/word/2010/wordprocessingInk" xmlns:wne="http://schemas.microsoft.com/office/word/2006/wordml" xmlns:wps="http://schemas.microsoft.com/office/word/2010/wordprocessingShape" mc:Ignorable="w14 w15 wp14">
+<w:document xmlns:wpc="http://schemas.microsoft.com/office/word/2010/wordprocessingCanvas" xmlns:mc="http://schemas.openxmlformats.org/markup-compatibility/2006" xmlns:o="urn:schemas-microsoft-com:office:office" xmlns:r="http://schemas.openxmlformats.org/officeDocument/2006/relationships" xmlns:m="http://schemas.openxmlformats.org/officeDocument/2006/math" xmlns:v="urn:schemas-microsoft-com:vml" xmlns:wp14="http://schemas.microsoft.com/office/word/2010/wordprocessingDrawing" xmlns:wp="http://schemas.openxmlformats.org/drawingml/2006/wordprocessingDrawing" xmlns:w10="urn:schemas-microsoft-com:office:word" xmlns:w="http://schemas.openxmlformats.org/wordprocessingml/2006/main" xmlns:w14="http://schemas.microsoft.com/office/word/2010/wordml" xmlns:w15="http://schemas.microsoft.com/office/word/2012/wordml" xmlns:wpg="http://schemas.microsoft.com/office/word/2010/wordprocessingGroup" xmlns:wpi="http://schemas.microsoft.com/office/word/2010/wordprocessingInk" xmlns:wne="http://schemas.microsoft.com/office/word/2006/wordml" xmlns:wps="http://schemas.microsoft.com/office/word/2010/wordprocessingShape" mc:Ignorable="w14 w15 wp14">
   <w:background w:color="FFFFFF"/>
   <w:body>
     <w:p>
@@ -66,7 +66,18 @@
           <w:szCs w:val="40"/>
           <w:u w:val="single"/>
         </w:rPr>
-        <w:t>target grade:</w:t>
+        <w:t>t</w:t>
+      </w:r>
+      <w:bookmarkStart w:id="0" w:name="_GoBack"/>
+      <w:bookmarkEnd w:id="0"/>
+      <w:r>
+        <w:rPr>
+          <w:b/>
+          <w:sz w:val="40"/>
+          <w:szCs w:val="40"/>
+          <w:u w:val="single"/>
+        </w:rPr>
+        <w:t>arget grade:</w:t>
       </w:r>
       <w:r>
         <w:rPr>
@@ -1017,8 +1028,6 @@
               </w:rPr>
               <w:t>Designer</w:t>
             </w:r>
-            <w:bookmarkStart w:id="0" w:name="_GoBack"/>
-            <w:bookmarkEnd w:id="0"/>
             <w:r>
               <w:rPr>
                 <w:rFonts w:asciiTheme="minorHAnsi" w:eastAsia="Times New Roman" w:hAnsiTheme="minorHAnsi"/>
@@ -1041,6 +1050,257 @@
                 <w:lang w:eastAsia="zh-CN"/>
               </w:rPr>
               <w:t xml:space="preserve">2.  Partial Documentation. </w:t>
+            </w:r>
+          </w:p>
+        </w:tc>
+      </w:tr>
+      <w:tr>
+        <w:trPr>
+          <w:trHeight w:val="439"/>
+          <w:jc w:val="center"/>
+        </w:trPr>
+        <w:tc>
+          <w:tcPr>
+            <w:tcW w:w="1148" w:type="dxa"/>
+            <w:tcBorders>
+              <w:top w:val="nil"/>
+              <w:left w:val="single" w:sz="8" w:space="0" w:color="000000"/>
+              <w:bottom w:val="single" w:sz="8" w:space="0" w:color="000000"/>
+              <w:right w:val="single" w:sz="8" w:space="0" w:color="000000"/>
+            </w:tcBorders>
+            <w:shd w:val="clear" w:color="auto" w:fill="auto"/>
+            <w:vAlign w:val="center"/>
+          </w:tcPr>
+          <w:p>
+            <w:pPr>
+              <w:spacing w:line="240" w:lineRule="auto"/>
+              <w:rPr>
+                <w:rFonts w:asciiTheme="minorHAnsi" w:eastAsia="Times New Roman" w:hAnsiTheme="minorHAnsi"/>
+                <w:lang w:eastAsia="zh-CN"/>
+              </w:rPr>
+            </w:pPr>
+            <w:r>
+              <w:rPr>
+                <w:rFonts w:asciiTheme="minorHAnsi" w:eastAsia="Times New Roman" w:hAnsiTheme="minorHAnsi"/>
+                <w:lang w:eastAsia="zh-CN"/>
+              </w:rPr>
+              <w:t xml:space="preserve">Kalina </w:t>
+            </w:r>
+            <w:proofErr w:type="spellStart"/>
+            <w:r>
+              <w:rPr>
+                <w:rFonts w:asciiTheme="minorHAnsi" w:eastAsia="Times New Roman" w:hAnsiTheme="minorHAnsi"/>
+                <w:lang w:eastAsia="zh-CN"/>
+              </w:rPr>
+              <w:t>Petrova</w:t>
+            </w:r>
+            <w:proofErr w:type="spellEnd"/>
+          </w:p>
+        </w:tc>
+        <w:tc>
+          <w:tcPr>
+            <w:tcW w:w="1096" w:type="dxa"/>
+            <w:tcBorders>
+              <w:top w:val="nil"/>
+              <w:left w:val="nil"/>
+              <w:bottom w:val="single" w:sz="8" w:space="0" w:color="000000"/>
+              <w:right w:val="single" w:sz="8" w:space="0" w:color="000000"/>
+            </w:tcBorders>
+            <w:shd w:val="clear" w:color="auto" w:fill="auto"/>
+            <w:vAlign w:val="center"/>
+          </w:tcPr>
+          <w:p>
+            <w:pPr>
+              <w:spacing w:line="240" w:lineRule="auto"/>
+              <w:rPr>
+                <w:rFonts w:asciiTheme="minorHAnsi" w:eastAsia="Times New Roman" w:hAnsiTheme="minorHAnsi"/>
+              </w:rPr>
+            </w:pPr>
+            <w:r>
+              <w:rPr>
+                <w:rFonts w:asciiTheme="minorHAnsi" w:eastAsia="Times New Roman" w:hAnsiTheme="minorHAnsi"/>
+              </w:rPr>
+              <w:t>2221667</w:t>
+            </w:r>
+          </w:p>
+        </w:tc>
+        <w:tc>
+          <w:tcPr>
+            <w:tcW w:w="966" w:type="dxa"/>
+            <w:tcBorders>
+              <w:top w:val="nil"/>
+              <w:left w:val="nil"/>
+              <w:bottom w:val="single" w:sz="8" w:space="0" w:color="000000"/>
+              <w:right w:val="single" w:sz="8" w:space="0" w:color="000000"/>
+            </w:tcBorders>
+            <w:shd w:val="clear" w:color="auto" w:fill="auto"/>
+            <w:vAlign w:val="center"/>
+          </w:tcPr>
+          <w:p>
+            <w:pPr>
+              <w:spacing w:line="240" w:lineRule="auto"/>
+              <w:rPr>
+                <w:rFonts w:asciiTheme="minorHAnsi" w:eastAsia="Times New Roman" w:hAnsiTheme="minorHAnsi"/>
+              </w:rPr>
+            </w:pPr>
+            <w:r>
+              <w:rPr>
+                <w:rFonts w:asciiTheme="minorHAnsi" w:eastAsia="Times New Roman" w:hAnsiTheme="minorHAnsi"/>
+              </w:rPr>
+              <w:t>292607</w:t>
+            </w:r>
+          </w:p>
+        </w:tc>
+        <w:tc>
+          <w:tcPr>
+            <w:tcW w:w="1600" w:type="dxa"/>
+            <w:tcBorders>
+              <w:top w:val="nil"/>
+              <w:left w:val="nil"/>
+              <w:bottom w:val="single" w:sz="8" w:space="0" w:color="000000"/>
+              <w:right w:val="single" w:sz="8" w:space="0" w:color="000000"/>
+            </w:tcBorders>
+            <w:vAlign w:val="center"/>
+          </w:tcPr>
+          <w:p>
+            <w:pPr>
+              <w:spacing w:line="240" w:lineRule="auto"/>
+              <w:rPr>
+                <w:rFonts w:asciiTheme="minorHAnsi" w:eastAsia="Times New Roman" w:hAnsiTheme="minorHAnsi"/>
+              </w:rPr>
+            </w:pPr>
+            <w:r>
+              <w:rPr>
+                <w:rFonts w:asciiTheme="minorHAnsi" w:eastAsia="Times New Roman" w:hAnsiTheme="minorHAnsi"/>
+              </w:rPr>
+              <w:t>Programmer and UI Design</w:t>
+            </w:r>
+          </w:p>
+        </w:tc>
+        <w:tc>
+          <w:tcPr>
+            <w:tcW w:w="1701" w:type="dxa"/>
+            <w:tcBorders>
+              <w:top w:val="nil"/>
+              <w:left w:val="nil"/>
+              <w:bottom w:val="single" w:sz="8" w:space="0" w:color="000000"/>
+              <w:right w:val="single" w:sz="8" w:space="0" w:color="000000"/>
+            </w:tcBorders>
+            <w:shd w:val="clear" w:color="auto" w:fill="auto"/>
+            <w:vAlign w:val="center"/>
+          </w:tcPr>
+          <w:p>
+            <w:pPr>
+              <w:spacing w:line="240" w:lineRule="auto"/>
+              <w:rPr>
+                <w:rFonts w:asciiTheme="minorHAnsi" w:eastAsia="Times New Roman" w:hAnsiTheme="minorHAnsi"/>
+              </w:rPr>
+            </w:pPr>
+            <w:r>
+              <w:rPr>
+                <w:rFonts w:asciiTheme="minorHAnsi" w:eastAsia="Times New Roman" w:hAnsiTheme="minorHAnsi"/>
+              </w:rPr>
+              <w:t>Documenter</w:t>
+            </w:r>
+          </w:p>
+        </w:tc>
+        <w:tc>
+          <w:tcPr>
+            <w:tcW w:w="992" w:type="dxa"/>
+            <w:tcBorders>
+              <w:top w:val="nil"/>
+              <w:left w:val="nil"/>
+              <w:bottom w:val="single" w:sz="8" w:space="0" w:color="000000"/>
+              <w:right w:val="single" w:sz="8" w:space="0" w:color="000000"/>
+            </w:tcBorders>
+            <w:shd w:val="clear" w:color="auto" w:fill="auto"/>
+            <w:vAlign w:val="center"/>
+          </w:tcPr>
+          <w:p>
+            <w:pPr>
+              <w:spacing w:line="240" w:lineRule="auto"/>
+              <w:rPr>
+                <w:rFonts w:asciiTheme="minorHAnsi" w:eastAsia="Times New Roman" w:hAnsiTheme="minorHAnsi"/>
+              </w:rPr>
+            </w:pPr>
+            <w:r>
+              <w:rPr>
+                <w:rFonts w:asciiTheme="minorHAnsi" w:eastAsia="Times New Roman" w:hAnsiTheme="minorHAnsi"/>
+              </w:rPr>
+              <w:t>8.5</w:t>
+            </w:r>
+          </w:p>
+        </w:tc>
+        <w:tc>
+          <w:tcPr>
+            <w:tcW w:w="3482" w:type="dxa"/>
+            <w:tcBorders>
+              <w:top w:val="nil"/>
+              <w:left w:val="nil"/>
+              <w:bottom w:val="single" w:sz="8" w:space="0" w:color="000000"/>
+              <w:right w:val="single" w:sz="8" w:space="0" w:color="000000"/>
+            </w:tcBorders>
+            <w:shd w:val="clear" w:color="auto" w:fill="auto"/>
+            <w:vAlign w:val="center"/>
+          </w:tcPr>
+          <w:p>
+            <w:pPr>
+              <w:pStyle w:val="ListParagraph"/>
+              <w:numPr>
+                <w:ilvl w:val="0"/>
+                <w:numId w:val="3"/>
+              </w:numPr>
+              <w:spacing w:line="240" w:lineRule="auto"/>
+              <w:ind w:firstLineChars="0"/>
+              <w:rPr>
+                <w:rFonts w:asciiTheme="minorHAnsi" w:eastAsia="Times New Roman" w:hAnsiTheme="minorHAnsi"/>
+              </w:rPr>
+            </w:pPr>
+            <w:r>
+              <w:rPr>
+                <w:rFonts w:asciiTheme="minorHAnsi" w:eastAsia="Times New Roman" w:hAnsiTheme="minorHAnsi"/>
+              </w:rPr>
+              <w:t>UI Design.</w:t>
+            </w:r>
+          </w:p>
+          <w:p>
+            <w:pPr>
+              <w:pStyle w:val="ListParagraph"/>
+              <w:numPr>
+                <w:ilvl w:val="0"/>
+                <w:numId w:val="3"/>
+              </w:numPr>
+              <w:spacing w:line="240" w:lineRule="auto"/>
+              <w:ind w:firstLineChars="0"/>
+              <w:rPr>
+                <w:rFonts w:asciiTheme="minorHAnsi" w:eastAsia="Times New Roman" w:hAnsiTheme="minorHAnsi"/>
+              </w:rPr>
+            </w:pPr>
+            <w:r>
+              <w:rPr>
+                <w:rFonts w:asciiTheme="minorHAnsi" w:eastAsia="Times New Roman" w:hAnsiTheme="minorHAnsi"/>
+              </w:rPr>
+              <w:t>Partial implementation.</w:t>
+            </w:r>
+          </w:p>
+          <w:p>
+            <w:pPr>
+              <w:pStyle w:val="ListParagraph"/>
+              <w:numPr>
+                <w:ilvl w:val="0"/>
+                <w:numId w:val="3"/>
+              </w:numPr>
+              <w:spacing w:line="240" w:lineRule="auto"/>
+              <w:ind w:firstLineChars="0"/>
+              <w:rPr>
+                <w:rFonts w:asciiTheme="minorHAnsi" w:eastAsia="Times New Roman" w:hAnsiTheme="minorHAnsi"/>
+              </w:rPr>
+            </w:pPr>
+            <w:r>
+              <w:rPr>
+                <w:rFonts w:asciiTheme="minorHAnsi" w:eastAsia="Times New Roman" w:hAnsiTheme="minorHAnsi"/>
+              </w:rPr>
+              <w:t>Partial Documentation.</w:t>
             </w:r>
           </w:p>
         </w:tc>
@@ -1353,8 +1613,94 @@
 </file>
 
 <file path=word/numbering.xml><?xml version="1.0" encoding="utf-8"?>
-<w:numbering xmlns:wpc="http://schemas.microsoft.com/office/word/2010/wordprocessingCanvas" xmlns:mo="http://schemas.microsoft.com/office/mac/office/2008/main" xmlns:mc="http://schemas.openxmlformats.org/markup-compatibility/2006" xmlns:mv="urn:schemas-microsoft-com:mac:vml" xmlns:o="urn:schemas-microsoft-com:office:office" xmlns:r="http://schemas.openxmlformats.org/officeDocument/2006/relationships" xmlns:m="http://schemas.openxmlformats.org/officeDocument/2006/math" xmlns:v="urn:schemas-microsoft-com:vml" xmlns:wp14="http://schemas.microsoft.com/office/word/2010/wordprocessingDrawing" xmlns:wp="http://schemas.openxmlformats.org/drawingml/2006/wordprocessingDrawing" xmlns:w10="urn:schemas-microsoft-com:office:word" xmlns:w="http://schemas.openxmlformats.org/wordprocessingml/2006/main" xmlns:w14="http://schemas.microsoft.com/office/word/2010/wordml" xmlns:w15="http://schemas.microsoft.com/office/word/2012/wordml" xmlns:wpg="http://schemas.microsoft.com/office/word/2010/wordprocessingGroup" xmlns:wpi="http://schemas.microsoft.com/office/word/2010/wordprocessingInk" xmlns:wne="http://schemas.microsoft.com/office/word/2006/wordml" xmlns:wps="http://schemas.microsoft.com/office/word/2010/wordprocessingShape" mc:Ignorable="w14 w15 wp14">
-  <w:abstractNum w:abstractNumId="0">
+<w:numbering xmlns:wpc="http://schemas.microsoft.com/office/word/2010/wordprocessingCanvas" xmlns:mc="http://schemas.openxmlformats.org/markup-compatibility/2006" xmlns:o="urn:schemas-microsoft-com:office:office" xmlns:r="http://schemas.openxmlformats.org/officeDocument/2006/relationships" xmlns:m="http://schemas.openxmlformats.org/officeDocument/2006/math" xmlns:v="urn:schemas-microsoft-com:vml" xmlns:wp14="http://schemas.microsoft.com/office/word/2010/wordprocessingDrawing" xmlns:wp="http://schemas.openxmlformats.org/drawingml/2006/wordprocessingDrawing" xmlns:w10="urn:schemas-microsoft-com:office:word" xmlns:w="http://schemas.openxmlformats.org/wordprocessingml/2006/main" xmlns:w14="http://schemas.microsoft.com/office/word/2010/wordml" xmlns:w15="http://schemas.microsoft.com/office/word/2012/wordml" xmlns:wpg="http://schemas.microsoft.com/office/word/2010/wordprocessingGroup" xmlns:wpi="http://schemas.microsoft.com/office/word/2010/wordprocessingInk" xmlns:wne="http://schemas.microsoft.com/office/word/2006/wordml" xmlns:wps="http://schemas.microsoft.com/office/word/2010/wordprocessingShape" mc:Ignorable="w14 w15 wp14">
+  <w:abstractNum w:abstractNumId="0" w15:restartNumberingAfterBreak="0">
+    <w:nsid w:val="0EA44CC8"/>
+    <w:multiLevelType w:val="hybridMultilevel"/>
+    <w:tmpl w:val="8F9E1022"/>
+    <w:lvl w:ilvl="0" w:tplc="0402000F">
+      <w:start w:val="1"/>
+      <w:numFmt w:val="decimal"/>
+      <w:lvlText w:val="%1."/>
+      <w:lvlJc w:val="left"/>
+      <w:pPr>
+        <w:ind w:left="360" w:hanging="360"/>
+      </w:pPr>
+    </w:lvl>
+    <w:lvl w:ilvl="1" w:tplc="04020019" w:tentative="1">
+      <w:start w:val="1"/>
+      <w:numFmt w:val="lowerLetter"/>
+      <w:lvlText w:val="%2."/>
+      <w:lvlJc w:val="left"/>
+      <w:pPr>
+        <w:ind w:left="1080" w:hanging="360"/>
+      </w:pPr>
+    </w:lvl>
+    <w:lvl w:ilvl="2" w:tplc="0402001B" w:tentative="1">
+      <w:start w:val="1"/>
+      <w:numFmt w:val="lowerRoman"/>
+      <w:lvlText w:val="%3."/>
+      <w:lvlJc w:val="right"/>
+      <w:pPr>
+        <w:ind w:left="1800" w:hanging="180"/>
+      </w:pPr>
+    </w:lvl>
+    <w:lvl w:ilvl="3" w:tplc="0402000F" w:tentative="1">
+      <w:start w:val="1"/>
+      <w:numFmt w:val="decimal"/>
+      <w:lvlText w:val="%4."/>
+      <w:lvlJc w:val="left"/>
+      <w:pPr>
+        <w:ind w:left="2520" w:hanging="360"/>
+      </w:pPr>
+    </w:lvl>
+    <w:lvl w:ilvl="4" w:tplc="04020019" w:tentative="1">
+      <w:start w:val="1"/>
+      <w:numFmt w:val="lowerLetter"/>
+      <w:lvlText w:val="%5."/>
+      <w:lvlJc w:val="left"/>
+      <w:pPr>
+        <w:ind w:left="3240" w:hanging="360"/>
+      </w:pPr>
+    </w:lvl>
+    <w:lvl w:ilvl="5" w:tplc="0402001B" w:tentative="1">
+      <w:start w:val="1"/>
+      <w:numFmt w:val="lowerRoman"/>
+      <w:lvlText w:val="%6."/>
+      <w:lvlJc w:val="right"/>
+      <w:pPr>
+        <w:ind w:left="3960" w:hanging="180"/>
+      </w:pPr>
+    </w:lvl>
+    <w:lvl w:ilvl="6" w:tplc="0402000F" w:tentative="1">
+      <w:start w:val="1"/>
+      <w:numFmt w:val="decimal"/>
+      <w:lvlText w:val="%7."/>
+      <w:lvlJc w:val="left"/>
+      <w:pPr>
+        <w:ind w:left="4680" w:hanging="360"/>
+      </w:pPr>
+    </w:lvl>
+    <w:lvl w:ilvl="7" w:tplc="04020019" w:tentative="1">
+      <w:start w:val="1"/>
+      <w:numFmt w:val="lowerLetter"/>
+      <w:lvlText w:val="%8."/>
+      <w:lvlJc w:val="left"/>
+      <w:pPr>
+        <w:ind w:left="5400" w:hanging="360"/>
+      </w:pPr>
+    </w:lvl>
+    <w:lvl w:ilvl="8" w:tplc="0402001B" w:tentative="1">
+      <w:start w:val="1"/>
+      <w:numFmt w:val="lowerRoman"/>
+      <w:lvlText w:val="%9."/>
+      <w:lvlJc w:val="right"/>
+      <w:pPr>
+        <w:ind w:left="6120" w:hanging="180"/>
+      </w:pPr>
+    </w:lvl>
+  </w:abstractNum>
+  <w:abstractNum w:abstractNumId="1" w15:restartNumberingAfterBreak="0">
     <w:nsid w:val="18C613EF"/>
     <w:multiLevelType w:val="hybridMultilevel"/>
     <w:tmpl w:val="4704F41A"/>
@@ -1443,7 +1789,7 @@
       </w:pPr>
     </w:lvl>
   </w:abstractNum>
-  <w:abstractNum w:abstractNumId="1">
+  <w:abstractNum w:abstractNumId="2" w15:restartNumberingAfterBreak="0">
     <w:nsid w:val="33405831"/>
     <w:multiLevelType w:val="hybridMultilevel"/>
     <w:tmpl w:val="1666B5A8"/>
@@ -1533,10 +1879,13 @@
     </w:lvl>
   </w:abstractNum>
   <w:num w:numId="1">
-    <w:abstractNumId w:val="0"/>
+    <w:abstractNumId w:val="1"/>
   </w:num>
   <w:num w:numId="2">
-    <w:abstractNumId w:val="1"/>
+    <w:abstractNumId w:val="2"/>
+  </w:num>
+  <w:num w:numId="3">
+    <w:abstractNumId w:val="0"/>
   </w:num>
 </w:numbering>
 </file>
@@ -1559,7 +1908,7 @@
       </w:pPr>
     </w:pPrDefault>
   </w:docDefaults>
-  <w:latentStyles w:defLockedState="0" w:defUIPriority="99" w:defSemiHidden="0" w:defUnhideWhenUsed="0" w:defQFormat="0" w:count="380">
+  <w:latentStyles w:defLockedState="0" w:defUIPriority="99" w:defSemiHidden="0" w:defUnhideWhenUsed="0" w:defQFormat="0" w:count="371">
     <w:lsdException w:name="Normal" w:uiPriority="0" w:qFormat="1"/>
     <w:lsdException w:name="heading 1" w:uiPriority="9" w:qFormat="1"/>
     <w:lsdException w:name="heading 2" w:semiHidden="1" w:uiPriority="9" w:unhideWhenUsed="1" w:qFormat="1"/>
@@ -2095,13 +2444,6 @@
     <w:tblPr>
       <w:tblStyleRowBandSize w:val="1"/>
       <w:tblStyleColBandSize w:val="1"/>
-      <w:tblInd w:w="0" w:type="dxa"/>
-      <w:tblCellMar>
-        <w:top w:w="0" w:type="dxa"/>
-        <w:left w:w="108" w:type="dxa"/>
-        <w:bottom w:w="0" w:type="dxa"/>
-        <w:right w:w="108" w:type="dxa"/>
-      </w:tblCellMar>
     </w:tblPr>
   </w:style>
   <w:style w:type="table" w:customStyle="1" w:styleId="a0">
@@ -2109,13 +2451,6 @@
     <w:tblPr>
       <w:tblStyleRowBandSize w:val="1"/>
       <w:tblStyleColBandSize w:val="1"/>
-      <w:tblInd w:w="0" w:type="dxa"/>
-      <w:tblCellMar>
-        <w:top w:w="0" w:type="dxa"/>
-        <w:left w:w="108" w:type="dxa"/>
-        <w:bottom w:w="0" w:type="dxa"/>
-        <w:right w:w="108" w:type="dxa"/>
-      </w:tblCellMar>
     </w:tblPr>
   </w:style>
   <w:style w:type="table" w:customStyle="1" w:styleId="a1">
@@ -2123,13 +2458,6 @@
     <w:tblPr>
       <w:tblStyleRowBandSize w:val="1"/>
       <w:tblStyleColBandSize w:val="1"/>
-      <w:tblInd w:w="0" w:type="dxa"/>
-      <w:tblCellMar>
-        <w:top w:w="0" w:type="dxa"/>
-        <w:left w:w="108" w:type="dxa"/>
-        <w:bottom w:w="0" w:type="dxa"/>
-        <w:right w:w="108" w:type="dxa"/>
-      </w:tblCellMar>
     </w:tblPr>
   </w:style>
   <w:style w:type="table" w:customStyle="1" w:styleId="a2">
@@ -2137,13 +2465,6 @@
     <w:tblPr>
       <w:tblStyleRowBandSize w:val="1"/>
       <w:tblStyleColBandSize w:val="1"/>
-      <w:tblInd w:w="0" w:type="dxa"/>
-      <w:tblCellMar>
-        <w:top w:w="0" w:type="dxa"/>
-        <w:left w:w="108" w:type="dxa"/>
-        <w:bottom w:w="0" w:type="dxa"/>
-        <w:right w:w="108" w:type="dxa"/>
-      </w:tblCellMar>
     </w:tblPr>
   </w:style>
   <w:style w:type="table" w:customStyle="1" w:styleId="a3">
@@ -2151,13 +2472,6 @@
     <w:tblPr>
       <w:tblStyleRowBandSize w:val="1"/>
       <w:tblStyleColBandSize w:val="1"/>
-      <w:tblInd w:w="0" w:type="dxa"/>
-      <w:tblCellMar>
-        <w:top w:w="0" w:type="dxa"/>
-        <w:left w:w="108" w:type="dxa"/>
-        <w:bottom w:w="0" w:type="dxa"/>
-        <w:right w:w="108" w:type="dxa"/>
-      </w:tblCellMar>
     </w:tblPr>
   </w:style>
   <w:style w:type="table" w:customStyle="1" w:styleId="a4">
@@ -2165,13 +2479,6 @@
     <w:tblPr>
       <w:tblStyleRowBandSize w:val="1"/>
       <w:tblStyleColBandSize w:val="1"/>
-      <w:tblInd w:w="0" w:type="dxa"/>
-      <w:tblCellMar>
-        <w:top w:w="0" w:type="dxa"/>
-        <w:left w:w="108" w:type="dxa"/>
-        <w:bottom w:w="0" w:type="dxa"/>
-        <w:right w:w="108" w:type="dxa"/>
-      </w:tblCellMar>
     </w:tblPr>
   </w:style>
   <w:style w:type="table" w:customStyle="1" w:styleId="a5">
@@ -2179,13 +2486,6 @@
     <w:tblPr>
       <w:tblStyleRowBandSize w:val="1"/>
       <w:tblStyleColBandSize w:val="1"/>
-      <w:tblInd w:w="0" w:type="dxa"/>
-      <w:tblCellMar>
-        <w:top w:w="0" w:type="dxa"/>
-        <w:left w:w="108" w:type="dxa"/>
-        <w:bottom w:w="0" w:type="dxa"/>
-        <w:right w:w="108" w:type="dxa"/>
-      </w:tblCellMar>
     </w:tblPr>
   </w:style>
   <w:style w:type="paragraph" w:styleId="ListParagraph">
@@ -2469,15 +2769,6 @@
 </file>
 
 <file path=customXml/item2.xml><?xml version="1.0" encoding="utf-8"?>
-<?mso-contentType ?>
-<FormTemplates xmlns="http://schemas.microsoft.com/sharepoint/v3/contenttype/forms">
-  <Display>DocumentLibraryForm</Display>
-  <Edit>DocumentLibraryForm</Edit>
-  <New>DocumentLibraryForm</New>
-</FormTemplates>
-</file>
-
-<file path=customXml/item3.xml><?xml version="1.0" encoding="utf-8"?>
 <ct:contentTypeSchema xmlns:ct="http://schemas.microsoft.com/office/2006/metadata/contentType" xmlns:ma="http://schemas.microsoft.com/office/2006/metadata/properties/metaAttributes" ct:_="" ma:_="" ma:contentTypeName="Document" ma:contentTypeID="0x01010051A9B934E7590B4C84E42C817DCABBDE" ma:contentTypeVersion="0" ma:contentTypeDescription="Create a new document." ma:contentTypeScope="" ma:versionID="fffd0350a7e4c53af4b2e4667c666e02">
   <xsd:schema xmlns:xsd="http://www.w3.org/2001/XMLSchema" xmlns:xs="http://www.w3.org/2001/XMLSchema" xmlns:p="http://schemas.microsoft.com/office/2006/metadata/properties" targetNamespace="http://schemas.microsoft.com/office/2006/metadata/properties" ma:root="true" ma:fieldsID="1b05d82d297216baf5b26c55225140df">
     <xsd:element name="properties">
@@ -2591,6 +2882,15 @@
 </ct:contentTypeSchema>
 </file>
 
+<file path=customXml/item3.xml><?xml version="1.0" encoding="utf-8"?>
+<?mso-contentType ?>
+<FormTemplates xmlns="http://schemas.microsoft.com/sharepoint/v3/contenttype/forms">
+  <Display>DocumentLibraryForm</Display>
+  <Edit>DocumentLibraryForm</Edit>
+  <New>DocumentLibraryForm</New>
+</FormTemplates>
+</file>
+
 <file path=customXml/itemProps1.xml><?xml version="1.0" encoding="utf-8"?>
 <ds:datastoreItem xmlns:ds="http://schemas.openxmlformats.org/officeDocument/2006/customXml" ds:itemID="{CBDF2380-230C-4789-AB12-02EBBE5BC9E4}">
   <ds:schemaRefs>
@@ -2601,14 +2901,6 @@
 </file>
 
 <file path=customXml/itemProps2.xml><?xml version="1.0" encoding="utf-8"?>
-<ds:datastoreItem xmlns:ds="http://schemas.openxmlformats.org/officeDocument/2006/customXml" ds:itemID="{A2E24783-CD41-4A04-BE15-65C66C36024B}">
-  <ds:schemaRefs>
-    <ds:schemaRef ds:uri="http://schemas.microsoft.com/sharepoint/v3/contenttype/forms"/>
-  </ds:schemaRefs>
-</ds:datastoreItem>
-</file>
-
-<file path=customXml/itemProps3.xml><?xml version="1.0" encoding="utf-8"?>
 <ds:datastoreItem xmlns:ds="http://schemas.openxmlformats.org/officeDocument/2006/customXml" ds:itemID="{7DB04479-3286-486A-930B-5DEBB51376DE}">
   <ds:schemaRefs>
     <ds:schemaRef ds:uri="http://schemas.microsoft.com/office/2006/metadata/contentType"/>
@@ -2622,4 +2914,12 @@
     <ds:schemaRef ds:uri="http://schemas.microsoft.com/office/infopath/2007/PartnerControls"/>
   </ds:schemaRefs>
 </ds:datastoreItem>
+</file>
+
+<file path=customXml/itemProps3.xml><?xml version="1.0" encoding="utf-8"?>
+<ds:datastoreItem xmlns:ds="http://schemas.openxmlformats.org/officeDocument/2006/customXml" ds:itemID="{A2E24783-CD41-4A04-BE15-65C66C36024B}">
+  <ds:schemaRefs>
+    <ds:schemaRef ds:uri="http://schemas.microsoft.com/sharepoint/v3/contenttype/forms"/>
+  </ds:schemaRefs>
+</ds:datastoreItem>
 </file>
</xml_diff>

<commit_message>
new class diagram and design document~
new class diagram and design document~
</commit_message>
<xml_diff>
--- a/team evalution Group C.docx
+++ b/team evalution Group C.docx
@@ -1,6 +1,6 @@
 
 <file path=word/document.xml><?xml version="1.0" encoding="utf-8"?>
-<w:document xmlns:wpc="http://schemas.microsoft.com/office/word/2010/wordprocessingCanvas" xmlns:cx="http://schemas.microsoft.com/office/drawing/2014/chartex" xmlns:cx1="http://schemas.microsoft.com/office/drawing/2015/9/8/chartex" xmlns:mc="http://schemas.openxmlformats.org/markup-compatibility/2006" xmlns:o="urn:schemas-microsoft-com:office:office" xmlns:r="http://schemas.openxmlformats.org/officeDocument/2006/relationships" xmlns:m="http://schemas.openxmlformats.org/officeDocument/2006/math" xmlns:v="urn:schemas-microsoft-com:vml" xmlns:wp14="http://schemas.microsoft.com/office/word/2010/wordprocessingDrawing" xmlns:wp="http://schemas.openxmlformats.org/drawingml/2006/wordprocessingDrawing" xmlns:w10="urn:schemas-microsoft-com:office:word" xmlns:w="http://schemas.openxmlformats.org/wordprocessingml/2006/main" xmlns:w14="http://schemas.microsoft.com/office/word/2010/wordml" xmlns:w15="http://schemas.microsoft.com/office/word/2012/wordml" xmlns:w16se="http://schemas.microsoft.com/office/word/2015/wordml/symex" xmlns:wpg="http://schemas.microsoft.com/office/word/2010/wordprocessingGroup" xmlns:wpi="http://schemas.microsoft.com/office/word/2010/wordprocessingInk" xmlns:wne="http://schemas.microsoft.com/office/word/2006/wordml" xmlns:wps="http://schemas.microsoft.com/office/word/2010/wordprocessingShape" mc:Ignorable="w14 w15 w16se wp14">
+<w:document xmlns:wpc="http://schemas.microsoft.com/office/word/2010/wordprocessingCanvas" xmlns:mc="http://schemas.openxmlformats.org/markup-compatibility/2006" xmlns:o="urn:schemas-microsoft-com:office:office" xmlns:r="http://schemas.openxmlformats.org/officeDocument/2006/relationships" xmlns:m="http://schemas.openxmlformats.org/officeDocument/2006/math" xmlns:v="urn:schemas-microsoft-com:vml" xmlns:wp14="http://schemas.microsoft.com/office/word/2010/wordprocessingDrawing" xmlns:wp="http://schemas.openxmlformats.org/drawingml/2006/wordprocessingDrawing" xmlns:w10="urn:schemas-microsoft-com:office:word" xmlns:w="http://schemas.openxmlformats.org/wordprocessingml/2006/main" xmlns:w14="http://schemas.microsoft.com/office/word/2010/wordml" xmlns:w15="http://schemas.microsoft.com/office/word/2012/wordml" xmlns:wpg="http://schemas.microsoft.com/office/word/2010/wordprocessingGroup" xmlns:wpi="http://schemas.microsoft.com/office/word/2010/wordprocessingInk" xmlns:wne="http://schemas.microsoft.com/office/word/2006/wordml" xmlns:wps="http://schemas.microsoft.com/office/word/2010/wordprocessingShape" mc:Ignorable="w14 w15 wp14">
   <w:background w:color="FFFFFF"/>
   <w:body>
     <w:p>
@@ -105,8 +105,8 @@
         <w:gridCol w:w="1266"/>
         <w:gridCol w:w="978"/>
         <w:gridCol w:w="966"/>
-        <w:gridCol w:w="1600"/>
-        <w:gridCol w:w="1701"/>
+        <w:gridCol w:w="2167"/>
+        <w:gridCol w:w="1134"/>
         <w:gridCol w:w="992"/>
         <w:gridCol w:w="3482"/>
       </w:tblGrid>
@@ -172,8 +172,17 @@
                 <w:rFonts w:eastAsia="Times New Roman"/>
                 <w:b/>
               </w:rPr>
-              <w:t>Stud. nr</w:t>
-            </w:r>
+              <w:t xml:space="preserve">Stud. </w:t>
+            </w:r>
+            <w:proofErr w:type="spellStart"/>
+            <w:r>
+              <w:rPr>
+                <w:rFonts w:eastAsia="Times New Roman"/>
+                <w:b/>
+              </w:rPr>
+              <w:t>nr</w:t>
+            </w:r>
+            <w:proofErr w:type="spellEnd"/>
           </w:p>
         </w:tc>
         <w:tc>
@@ -389,7 +398,7 @@
         </w:tc>
         <w:tc>
           <w:tcPr>
-            <w:tcW w:w="1600" w:type="dxa"/>
+            <w:tcW w:w="2167" w:type="dxa"/>
             <w:tcBorders>
               <w:top w:val="nil"/>
               <w:left w:val="nil"/>
@@ -432,7 +441,7 @@
         </w:tc>
         <w:tc>
           <w:tcPr>
-            <w:tcW w:w="1701" w:type="dxa"/>
+            <w:tcW w:w="1134" w:type="dxa"/>
             <w:tcBorders>
               <w:top w:val="nil"/>
               <w:left w:val="nil"/>
@@ -602,7 +611,7 @@
         </w:tc>
         <w:tc>
           <w:tcPr>
-            <w:tcW w:w="1600" w:type="dxa"/>
+            <w:tcW w:w="2167" w:type="dxa"/>
             <w:tcBorders>
               <w:top w:val="nil"/>
               <w:left w:val="nil"/>
@@ -613,7 +622,13 @@
           </w:tcPr>
           <w:p>
             <w:pPr>
-              <w:spacing w:line="240" w:lineRule="auto"/>
+              <w:pStyle w:val="ac"/>
+              <w:numPr>
+                <w:ilvl w:val="0"/>
+                <w:numId w:val="6"/>
+              </w:numPr>
+              <w:spacing w:line="240" w:lineRule="auto"/>
+              <w:ind w:firstLineChars="0"/>
               <w:rPr>
                 <w:rFonts w:asciiTheme="minorHAnsi" w:hAnsiTheme="minorHAnsi"/>
                 <w:lang w:eastAsia="zh-CN"/>
@@ -633,34 +648,99 @@
               </w:rPr>
               <w:t>rchitect</w:t>
             </w:r>
-            <w:r>
+          </w:p>
+          <w:p>
+            <w:pPr>
+              <w:pStyle w:val="ac"/>
+              <w:numPr>
+                <w:ilvl w:val="0"/>
+                <w:numId w:val="6"/>
+              </w:numPr>
+              <w:spacing w:line="240" w:lineRule="auto"/>
+              <w:ind w:firstLineChars="0"/>
               <w:rPr>
                 <w:rFonts w:asciiTheme="minorHAnsi" w:hAnsiTheme="minorHAnsi"/>
                 <w:lang w:eastAsia="zh-CN"/>
               </w:rPr>
-              <w:t xml:space="preserve"> &amp;</w:t>
-            </w:r>
-          </w:p>
-          <w:p>
-            <w:pPr>
-              <w:spacing w:line="240" w:lineRule="auto"/>
+            </w:pPr>
+            <w:r>
               <w:rPr>
                 <w:rFonts w:asciiTheme="minorHAnsi" w:hAnsiTheme="minorHAnsi"/>
                 <w:lang w:eastAsia="zh-CN"/>
               </w:rPr>
-            </w:pPr>
-            <w:r>
+              <w:t>Program implementation</w:t>
+            </w:r>
+          </w:p>
+          <w:p>
+            <w:pPr>
+              <w:pStyle w:val="ac"/>
+              <w:numPr>
+                <w:ilvl w:val="0"/>
+                <w:numId w:val="6"/>
+              </w:numPr>
+              <w:spacing w:line="240" w:lineRule="auto"/>
+              <w:ind w:firstLineChars="0"/>
+              <w:rPr>
+                <w:rFonts w:asciiTheme="minorHAnsi" w:hAnsiTheme="minorHAnsi" w:hint="eastAsia"/>
+                <w:lang w:eastAsia="zh-CN"/>
+              </w:rPr>
+            </w:pPr>
+            <w:r>
+              <w:rPr>
+                <w:rFonts w:asciiTheme="minorHAnsi" w:hAnsiTheme="minorHAnsi" w:hint="eastAsia"/>
+                <w:lang w:eastAsia="zh-CN"/>
+              </w:rPr>
+              <w:t>Project plan</w:t>
+            </w:r>
+          </w:p>
+          <w:p>
+            <w:pPr>
+              <w:pStyle w:val="ac"/>
+              <w:numPr>
+                <w:ilvl w:val="0"/>
+                <w:numId w:val="6"/>
+              </w:numPr>
+              <w:spacing w:line="240" w:lineRule="auto"/>
+              <w:ind w:firstLineChars="0"/>
               <w:rPr>
                 <w:rFonts w:asciiTheme="minorHAnsi" w:hAnsiTheme="minorHAnsi"/>
                 <w:lang w:eastAsia="zh-CN"/>
               </w:rPr>
-              <w:t>programmer</w:t>
-            </w:r>
-          </w:p>
-        </w:tc>
-        <w:tc>
-          <w:tcPr>
-            <w:tcW w:w="1701" w:type="dxa"/>
+            </w:pPr>
+            <w:r>
+              <w:rPr>
+                <w:rFonts w:asciiTheme="minorHAnsi" w:hAnsiTheme="minorHAnsi"/>
+                <w:lang w:eastAsia="zh-CN"/>
+              </w:rPr>
+              <w:t>URS</w:t>
+            </w:r>
+          </w:p>
+          <w:p>
+            <w:pPr>
+              <w:pStyle w:val="ac"/>
+              <w:numPr>
+                <w:ilvl w:val="0"/>
+                <w:numId w:val="6"/>
+              </w:numPr>
+              <w:spacing w:line="240" w:lineRule="auto"/>
+              <w:ind w:firstLineChars="0"/>
+              <w:rPr>
+                <w:rFonts w:asciiTheme="minorHAnsi" w:hAnsiTheme="minorHAnsi" w:hint="eastAsia"/>
+                <w:lang w:eastAsia="zh-CN"/>
+              </w:rPr>
+            </w:pPr>
+            <w:r>
+              <w:rPr>
+                <w:rFonts w:asciiTheme="minorHAnsi" w:hAnsiTheme="minorHAnsi"/>
+                <w:lang w:eastAsia="zh-CN"/>
+              </w:rPr>
+              <w:t>Design document</w:t>
+            </w:r>
+          </w:p>
+        </w:tc>
+        <w:tc>
+          <w:tcPr>
+            <w:tcW w:w="1134" w:type="dxa"/>
             <w:tcBorders>
               <w:top w:val="nil"/>
               <w:left w:val="nil"/>
@@ -729,7 +809,7 @@
           </w:tcPr>
           <w:p>
             <w:pPr>
-              <w:pStyle w:val="ListParagraph"/>
+              <w:pStyle w:val="ac"/>
               <w:numPr>
                 <w:ilvl w:val="0"/>
                 <w:numId w:val="1"/>
@@ -737,19 +817,20 @@
               <w:spacing w:line="240" w:lineRule="auto"/>
               <w:ind w:firstLineChars="0"/>
               <w:rPr>
-                <w:rFonts w:asciiTheme="minorHAnsi" w:eastAsia="Times New Roman" w:hAnsiTheme="minorHAnsi"/>
-              </w:rPr>
-            </w:pPr>
-            <w:r>
-              <w:rPr>
-                <w:rFonts w:asciiTheme="minorHAnsi" w:eastAsia="Times New Roman" w:hAnsiTheme="minorHAnsi"/>
-              </w:rPr>
-              <w:t xml:space="preserve">Designer of the program. </w:t>
-            </w:r>
-          </w:p>
-          <w:p>
-            <w:pPr>
-              <w:pStyle w:val="ListParagraph"/>
+                <w:rFonts w:asciiTheme="minorHAnsi" w:eastAsia="Times New Roman" w:hAnsiTheme="minorHAnsi" w:hint="eastAsia"/>
+              </w:rPr>
+            </w:pPr>
+            <w:r>
+              <w:rPr>
+                <w:rFonts w:asciiTheme="minorHAnsi" w:hAnsiTheme="minorHAnsi" w:hint="eastAsia"/>
+                <w:lang w:eastAsia="zh-CN"/>
+              </w:rPr>
+              <w:t>100%</w:t>
+            </w:r>
+          </w:p>
+          <w:p>
+            <w:pPr>
+              <w:pStyle w:val="ac"/>
               <w:numPr>
                 <w:ilvl w:val="0"/>
                 <w:numId w:val="1"/>
@@ -762,20 +843,15 @@
             </w:pPr>
             <w:r>
               <w:rPr>
-                <w:rFonts w:asciiTheme="minorHAnsi" w:eastAsia="Times New Roman" w:hAnsiTheme="minorHAnsi"/>
-              </w:rPr>
-              <w:t>Half</w:t>
-            </w:r>
-            <w:r>
-              <w:rPr>
-                <w:rFonts w:asciiTheme="minorHAnsi" w:eastAsia="Times New Roman" w:hAnsiTheme="minorHAnsi"/>
-              </w:rPr>
-              <w:t xml:space="preserve"> implementation.</w:t>
-            </w:r>
-          </w:p>
-          <w:p>
-            <w:pPr>
-              <w:pStyle w:val="ListParagraph"/>
+                <w:rFonts w:asciiTheme="minorHAnsi" w:hAnsiTheme="minorHAnsi"/>
+                <w:lang w:eastAsia="zh-CN"/>
+              </w:rPr>
+              <w:t>50%</w:t>
+            </w:r>
+          </w:p>
+          <w:p>
+            <w:pPr>
+              <w:pStyle w:val="ac"/>
               <w:numPr>
                 <w:ilvl w:val="0"/>
                 <w:numId w:val="1"/>
@@ -788,24 +864,57 @@
             </w:pPr>
             <w:r>
               <w:rPr>
-                <w:rFonts w:asciiTheme="minorHAnsi" w:eastAsia="Times New Roman" w:hAnsiTheme="minorHAnsi"/>
-              </w:rPr>
-              <w:t xml:space="preserve">Partial </w:t>
-            </w:r>
-            <w:r>
-              <w:rPr>
-                <w:rFonts w:asciiTheme="minorHAnsi" w:eastAsia="Times New Roman" w:hAnsiTheme="minorHAnsi"/>
-              </w:rPr>
-              <w:t>documentation</w:t>
-            </w:r>
-            <w:r>
-              <w:rPr>
-                <w:rFonts w:asciiTheme="minorHAnsi" w:eastAsia="Times New Roman" w:hAnsiTheme="minorHAnsi"/>
-              </w:rPr>
-              <w:t>.</w:t>
-            </w:r>
-          </w:p>
-        </w:tc>
+                <w:rFonts w:asciiTheme="minorHAnsi" w:hAnsiTheme="minorHAnsi"/>
+                <w:lang w:eastAsia="zh-CN"/>
+              </w:rPr>
+              <w:t>30%</w:t>
+            </w:r>
+          </w:p>
+          <w:p>
+            <w:pPr>
+              <w:pStyle w:val="ac"/>
+              <w:numPr>
+                <w:ilvl w:val="0"/>
+                <w:numId w:val="1"/>
+              </w:numPr>
+              <w:spacing w:line="240" w:lineRule="auto"/>
+              <w:ind w:firstLineChars="0"/>
+              <w:rPr>
+                <w:rFonts w:asciiTheme="minorHAnsi" w:eastAsia="Times New Roman" w:hAnsiTheme="minorHAnsi" w:hint="eastAsia"/>
+              </w:rPr>
+            </w:pPr>
+            <w:r>
+              <w:rPr>
+                <w:rFonts w:asciiTheme="minorHAnsi" w:hAnsiTheme="minorHAnsi" w:hint="eastAsia"/>
+                <w:lang w:eastAsia="zh-CN"/>
+              </w:rPr>
+              <w:t>10%</w:t>
+            </w:r>
+          </w:p>
+          <w:p>
+            <w:pPr>
+              <w:pStyle w:val="ac"/>
+              <w:numPr>
+                <w:ilvl w:val="0"/>
+                <w:numId w:val="1"/>
+              </w:numPr>
+              <w:spacing w:line="240" w:lineRule="auto"/>
+              <w:ind w:firstLineChars="0"/>
+              <w:rPr>
+                <w:rFonts w:asciiTheme="minorHAnsi" w:eastAsia="Times New Roman" w:hAnsiTheme="minorHAnsi"/>
+              </w:rPr>
+            </w:pPr>
+            <w:r>
+              <w:rPr>
+                <w:rFonts w:asciiTheme="minorHAnsi" w:hAnsiTheme="minorHAnsi"/>
+                <w:lang w:eastAsia="zh-CN"/>
+              </w:rPr>
+              <w:t>30%</w:t>
+            </w:r>
+          </w:p>
+        </w:tc>
+        <w:bookmarkStart w:id="0" w:name="_GoBack"/>
+        <w:bookmarkEnd w:id="0"/>
       </w:tr>
       <w:tr>
         <w:trPr>
@@ -832,12 +941,21 @@
                 <w:lang w:eastAsia="zh-CN"/>
               </w:rPr>
             </w:pPr>
-            <w:r>
-              <w:rPr>
-                <w:rFonts w:asciiTheme="minorHAnsi" w:eastAsia="Times New Roman" w:hAnsiTheme="minorHAnsi"/>
-                <w:lang w:eastAsia="zh-CN"/>
-              </w:rPr>
-              <w:t>Jiefan Lin</w:t>
+            <w:proofErr w:type="spellStart"/>
+            <w:r>
+              <w:rPr>
+                <w:rFonts w:asciiTheme="minorHAnsi" w:eastAsia="Times New Roman" w:hAnsiTheme="minorHAnsi"/>
+                <w:lang w:eastAsia="zh-CN"/>
+              </w:rPr>
+              <w:t>Jiefan</w:t>
+            </w:r>
+            <w:proofErr w:type="spellEnd"/>
+            <w:r>
+              <w:rPr>
+                <w:rFonts w:asciiTheme="minorHAnsi" w:eastAsia="Times New Roman" w:hAnsiTheme="minorHAnsi"/>
+                <w:lang w:eastAsia="zh-CN"/>
+              </w:rPr>
+              <w:t xml:space="preserve"> Lin</w:t>
             </w:r>
           </w:p>
         </w:tc>
@@ -897,7 +1015,7 @@
         </w:tc>
         <w:tc>
           <w:tcPr>
-            <w:tcW w:w="1600" w:type="dxa"/>
+            <w:tcW w:w="2167" w:type="dxa"/>
             <w:tcBorders>
               <w:top w:val="nil"/>
               <w:left w:val="nil"/>
@@ -923,7 +1041,7 @@
         </w:tc>
         <w:tc>
           <w:tcPr>
-            <w:tcW w:w="1701" w:type="dxa"/>
+            <w:tcW w:w="1134" w:type="dxa"/>
             <w:tcBorders>
               <w:top w:val="nil"/>
               <w:left w:val="nil"/>
@@ -1059,13 +1177,31 @@
                 <w:lang w:eastAsia="zh-CN"/>
               </w:rPr>
             </w:pPr>
-            <w:r>
-              <w:rPr>
-                <w:rFonts w:asciiTheme="minorHAnsi" w:eastAsia="Times New Roman" w:hAnsiTheme="minorHAnsi"/>
-                <w:lang w:eastAsia="zh-CN"/>
-              </w:rPr>
-              <w:t>Kalina Petrova</w:t>
-            </w:r>
+            <w:proofErr w:type="spellStart"/>
+            <w:r>
+              <w:rPr>
+                <w:rFonts w:asciiTheme="minorHAnsi" w:eastAsia="Times New Roman" w:hAnsiTheme="minorHAnsi"/>
+                <w:lang w:eastAsia="zh-CN"/>
+              </w:rPr>
+              <w:t>Kalina</w:t>
+            </w:r>
+            <w:proofErr w:type="spellEnd"/>
+            <w:r>
+              <w:rPr>
+                <w:rFonts w:asciiTheme="minorHAnsi" w:eastAsia="Times New Roman" w:hAnsiTheme="minorHAnsi"/>
+                <w:lang w:eastAsia="zh-CN"/>
+              </w:rPr>
+              <w:t xml:space="preserve"> </w:t>
+            </w:r>
+            <w:proofErr w:type="spellStart"/>
+            <w:r>
+              <w:rPr>
+                <w:rFonts w:asciiTheme="minorHAnsi" w:eastAsia="Times New Roman" w:hAnsiTheme="minorHAnsi"/>
+                <w:lang w:eastAsia="zh-CN"/>
+              </w:rPr>
+              <w:t>Petrova</w:t>
+            </w:r>
+            <w:proofErr w:type="spellEnd"/>
           </w:p>
         </w:tc>
         <w:tc>
@@ -1124,7 +1260,7 @@
         </w:tc>
         <w:tc>
           <w:tcPr>
-            <w:tcW w:w="1600" w:type="dxa"/>
+            <w:tcW w:w="2167" w:type="dxa"/>
             <w:tcBorders>
               <w:top w:val="nil"/>
               <w:left w:val="nil"/>
@@ -1150,7 +1286,7 @@
         </w:tc>
         <w:tc>
           <w:tcPr>
-            <w:tcW w:w="1701" w:type="dxa"/>
+            <w:tcW w:w="1134" w:type="dxa"/>
             <w:tcBorders>
               <w:top w:val="nil"/>
               <w:left w:val="nil"/>
@@ -1216,7 +1352,7 @@
           </w:tcPr>
           <w:p>
             <w:pPr>
-              <w:pStyle w:val="ListParagraph"/>
+              <w:pStyle w:val="ac"/>
               <w:numPr>
                 <w:ilvl w:val="0"/>
                 <w:numId w:val="3"/>
@@ -1236,7 +1372,7 @@
           </w:p>
           <w:p>
             <w:pPr>
-              <w:pStyle w:val="ListParagraph"/>
+              <w:pStyle w:val="ac"/>
               <w:numPr>
                 <w:ilvl w:val="0"/>
                 <w:numId w:val="3"/>
@@ -1256,7 +1392,7 @@
           </w:p>
           <w:p>
             <w:pPr>
-              <w:pStyle w:val="ListParagraph"/>
+              <w:pStyle w:val="ac"/>
               <w:numPr>
                 <w:ilvl w:val="0"/>
                 <w:numId w:val="3"/>
@@ -1366,7 +1502,7 @@
         </w:tc>
         <w:tc>
           <w:tcPr>
-            <w:tcW w:w="1600" w:type="dxa"/>
+            <w:tcW w:w="2167" w:type="dxa"/>
             <w:tcBorders>
               <w:top w:val="nil"/>
               <w:left w:val="nil"/>
@@ -1392,7 +1528,7 @@
         </w:tc>
         <w:tc>
           <w:tcPr>
-            <w:tcW w:w="1701" w:type="dxa"/>
+            <w:tcW w:w="1134" w:type="dxa"/>
             <w:tcBorders>
               <w:top w:val="nil"/>
               <w:left w:val="nil"/>
@@ -1499,7 +1635,19 @@
               <w:rPr>
                 <w:rFonts w:asciiTheme="minorHAnsi" w:eastAsia="Times New Roman" w:hAnsiTheme="minorHAnsi"/>
               </w:rPr>
-              <w:t>2.   partial UI Design.</w:t>
+              <w:t xml:space="preserve">2.   </w:t>
+            </w:r>
+            <w:r>
+              <w:rPr>
+                <w:rFonts w:asciiTheme="minorHAnsi" w:eastAsia="Times New Roman" w:hAnsiTheme="minorHAnsi"/>
+              </w:rPr>
+              <w:t>Partial</w:t>
+            </w:r>
+            <w:r>
+              <w:rPr>
+                <w:rFonts w:asciiTheme="minorHAnsi" w:eastAsia="Times New Roman" w:hAnsiTheme="minorHAnsi"/>
+              </w:rPr>
+              <w:t xml:space="preserve"> UI Design.</w:t>
             </w:r>
           </w:p>
           <w:p>
@@ -1515,8 +1663,6 @@
               </w:rPr>
               <w:t>3.   Partial Documentation.</w:t>
             </w:r>
-            <w:bookmarkStart w:id="0" w:name="_GoBack"/>
-            <w:bookmarkEnd w:id="0"/>
           </w:p>
         </w:tc>
       </w:tr>
@@ -1614,7 +1760,7 @@
         </w:tc>
         <w:tc>
           <w:tcPr>
-            <w:tcW w:w="1600" w:type="dxa"/>
+            <w:tcW w:w="2167" w:type="dxa"/>
             <w:tcBorders>
               <w:top w:val="nil"/>
               <w:left w:val="nil"/>
@@ -1649,7 +1795,7 @@
         </w:tc>
         <w:tc>
           <w:tcPr>
-            <w:tcW w:w="1701" w:type="dxa"/>
+            <w:tcW w:w="1134" w:type="dxa"/>
             <w:tcBorders>
               <w:top w:val="nil"/>
               <w:left w:val="nil"/>
@@ -1719,7 +1865,7 @@
           </w:tcPr>
           <w:p>
             <w:pPr>
-              <w:pStyle w:val="ListParagraph"/>
+              <w:pStyle w:val="ac"/>
               <w:numPr>
                 <w:ilvl w:val="0"/>
                 <w:numId w:val="4"/>
@@ -1741,7 +1887,7 @@
           </w:p>
           <w:p>
             <w:pPr>
-              <w:pStyle w:val="ListParagraph"/>
+              <w:pStyle w:val="ac"/>
               <w:numPr>
                 <w:ilvl w:val="0"/>
                 <w:numId w:val="4"/>
@@ -1763,7 +1909,7 @@
           </w:p>
           <w:p>
             <w:pPr>
-              <w:pStyle w:val="ListParagraph"/>
+              <w:pStyle w:val="ac"/>
               <w:numPr>
                 <w:ilvl w:val="0"/>
                 <w:numId w:val="4"/>
@@ -1816,6 +1962,7 @@
               </w:rPr>
               <w:t> </w:t>
             </w:r>
+            <w:proofErr w:type="spellStart"/>
             <w:r>
               <w:rPr>
                 <w:rFonts w:asciiTheme="minorEastAsia" w:hAnsiTheme="minorEastAsia" w:hint="eastAsia"/>
@@ -1823,6 +1970,7 @@
               </w:rPr>
               <w:t>Mengchuan</w:t>
             </w:r>
+            <w:proofErr w:type="spellEnd"/>
             <w:r>
               <w:rPr>
                 <w:rFonts w:asciiTheme="minorHAnsi" w:eastAsia="Times New Roman" w:hAnsiTheme="minorHAnsi"/>
@@ -1908,7 +2056,7 @@
         </w:tc>
         <w:tc>
           <w:tcPr>
-            <w:tcW w:w="1600" w:type="dxa"/>
+            <w:tcW w:w="2167" w:type="dxa"/>
             <w:tcBorders>
               <w:top w:val="nil"/>
               <w:left w:val="nil"/>
@@ -1940,7 +2088,7 @@
         </w:tc>
         <w:tc>
           <w:tcPr>
-            <w:tcW w:w="1701" w:type="dxa"/>
+            <w:tcW w:w="1134" w:type="dxa"/>
             <w:tcBorders>
               <w:top w:val="nil"/>
               <w:left w:val="nil"/>
@@ -2021,7 +2169,7 @@
           </w:tcPr>
           <w:p>
             <w:pPr>
-              <w:pStyle w:val="ListParagraph"/>
+              <w:pStyle w:val="ac"/>
               <w:numPr>
                 <w:ilvl w:val="0"/>
                 <w:numId w:val="2"/>
@@ -2041,7 +2189,7 @@
           </w:p>
           <w:p>
             <w:pPr>
-              <w:pStyle w:val="ListParagraph"/>
+              <w:pStyle w:val="ac"/>
               <w:numPr>
                 <w:ilvl w:val="0"/>
                 <w:numId w:val="2"/>
@@ -2088,7 +2236,7 @@
 </file>
 
 <file path=word/numbering.xml><?xml version="1.0" encoding="utf-8"?>
-<w:numbering xmlns:wpc="http://schemas.microsoft.com/office/word/2010/wordprocessingCanvas" xmlns:cx="http://schemas.microsoft.com/office/drawing/2014/chartex" xmlns:cx1="http://schemas.microsoft.com/office/drawing/2015/9/8/chartex" xmlns:mc="http://schemas.openxmlformats.org/markup-compatibility/2006" xmlns:o="urn:schemas-microsoft-com:office:office" xmlns:r="http://schemas.openxmlformats.org/officeDocument/2006/relationships" xmlns:m="http://schemas.openxmlformats.org/officeDocument/2006/math" xmlns:v="urn:schemas-microsoft-com:vml" xmlns:wp14="http://schemas.microsoft.com/office/word/2010/wordprocessingDrawing" xmlns:wp="http://schemas.openxmlformats.org/drawingml/2006/wordprocessingDrawing" xmlns:w10="urn:schemas-microsoft-com:office:word" xmlns:w="http://schemas.openxmlformats.org/wordprocessingml/2006/main" xmlns:w14="http://schemas.microsoft.com/office/word/2010/wordml" xmlns:w15="http://schemas.microsoft.com/office/word/2012/wordml" xmlns:w16se="http://schemas.microsoft.com/office/word/2015/wordml/symex" xmlns:wpg="http://schemas.microsoft.com/office/word/2010/wordprocessingGroup" xmlns:wpi="http://schemas.microsoft.com/office/word/2010/wordprocessingInk" xmlns:wne="http://schemas.microsoft.com/office/word/2006/wordml" xmlns:wps="http://schemas.microsoft.com/office/word/2010/wordprocessingShape" mc:Ignorable="w14 w15 w16se wp14">
+<w:numbering xmlns:wpc="http://schemas.microsoft.com/office/word/2010/wordprocessingCanvas" xmlns:mc="http://schemas.openxmlformats.org/markup-compatibility/2006" xmlns:o="urn:schemas-microsoft-com:office:office" xmlns:r="http://schemas.openxmlformats.org/officeDocument/2006/relationships" xmlns:m="http://schemas.openxmlformats.org/officeDocument/2006/math" xmlns:v="urn:schemas-microsoft-com:vml" xmlns:wp14="http://schemas.microsoft.com/office/word/2010/wordprocessingDrawing" xmlns:wp="http://schemas.openxmlformats.org/drawingml/2006/wordprocessingDrawing" xmlns:w10="urn:schemas-microsoft-com:office:word" xmlns:w="http://schemas.openxmlformats.org/wordprocessingml/2006/main" xmlns:w14="http://schemas.microsoft.com/office/word/2010/wordml" xmlns:w15="http://schemas.microsoft.com/office/word/2012/wordml" xmlns:wpg="http://schemas.microsoft.com/office/word/2010/wordprocessingGroup" xmlns:wpi="http://schemas.microsoft.com/office/word/2010/wordprocessingInk" xmlns:wne="http://schemas.microsoft.com/office/word/2006/wordml" xmlns:wps="http://schemas.microsoft.com/office/word/2010/wordprocessingShape" mc:Ignorable="w14 w15 wp14">
   <w:abstractNum w:abstractNumId="0" w15:restartNumberingAfterBreak="0">
     <w:nsid w:val="0EA44CC8"/>
     <w:multiLevelType w:val="hybridMultilevel"/>
@@ -2354,6 +2502,95 @@
     </w:lvl>
   </w:abstractNum>
   <w:abstractNum w:abstractNumId="3" w15:restartNumberingAfterBreak="0">
+    <w:nsid w:val="3A90727D"/>
+    <w:multiLevelType w:val="hybridMultilevel"/>
+    <w:tmpl w:val="33580FBC"/>
+    <w:lvl w:ilvl="0" w:tplc="6EB474BE">
+      <w:start w:val="1"/>
+      <w:numFmt w:val="decimal"/>
+      <w:lvlText w:val="%1."/>
+      <w:lvlJc w:val="left"/>
+      <w:pPr>
+        <w:ind w:left="360" w:hanging="360"/>
+      </w:pPr>
+      <w:rPr>
+        <w:rFonts w:hint="default"/>
+      </w:rPr>
+    </w:lvl>
+    <w:lvl w:ilvl="1" w:tplc="04090019" w:tentative="1">
+      <w:start w:val="1"/>
+      <w:numFmt w:val="lowerLetter"/>
+      <w:lvlText w:val="%2)"/>
+      <w:lvlJc w:val="left"/>
+      <w:pPr>
+        <w:ind w:left="840" w:hanging="420"/>
+      </w:pPr>
+    </w:lvl>
+    <w:lvl w:ilvl="2" w:tplc="0409001B" w:tentative="1">
+      <w:start w:val="1"/>
+      <w:numFmt w:val="lowerRoman"/>
+      <w:lvlText w:val="%3."/>
+      <w:lvlJc w:val="right"/>
+      <w:pPr>
+        <w:ind w:left="1260" w:hanging="420"/>
+      </w:pPr>
+    </w:lvl>
+    <w:lvl w:ilvl="3" w:tplc="0409000F" w:tentative="1">
+      <w:start w:val="1"/>
+      <w:numFmt w:val="decimal"/>
+      <w:lvlText w:val="%4."/>
+      <w:lvlJc w:val="left"/>
+      <w:pPr>
+        <w:ind w:left="1680" w:hanging="420"/>
+      </w:pPr>
+    </w:lvl>
+    <w:lvl w:ilvl="4" w:tplc="04090019" w:tentative="1">
+      <w:start w:val="1"/>
+      <w:numFmt w:val="lowerLetter"/>
+      <w:lvlText w:val="%5)"/>
+      <w:lvlJc w:val="left"/>
+      <w:pPr>
+        <w:ind w:left="2100" w:hanging="420"/>
+      </w:pPr>
+    </w:lvl>
+    <w:lvl w:ilvl="5" w:tplc="0409001B" w:tentative="1">
+      <w:start w:val="1"/>
+      <w:numFmt w:val="lowerRoman"/>
+      <w:lvlText w:val="%6."/>
+      <w:lvlJc w:val="right"/>
+      <w:pPr>
+        <w:ind w:left="2520" w:hanging="420"/>
+      </w:pPr>
+    </w:lvl>
+    <w:lvl w:ilvl="6" w:tplc="0409000F" w:tentative="1">
+      <w:start w:val="1"/>
+      <w:numFmt w:val="decimal"/>
+      <w:lvlText w:val="%7."/>
+      <w:lvlJc w:val="left"/>
+      <w:pPr>
+        <w:ind w:left="2940" w:hanging="420"/>
+      </w:pPr>
+    </w:lvl>
+    <w:lvl w:ilvl="7" w:tplc="04090019" w:tentative="1">
+      <w:start w:val="1"/>
+      <w:numFmt w:val="lowerLetter"/>
+      <w:lvlText w:val="%8)"/>
+      <w:lvlJc w:val="left"/>
+      <w:pPr>
+        <w:ind w:left="3360" w:hanging="420"/>
+      </w:pPr>
+    </w:lvl>
+    <w:lvl w:ilvl="8" w:tplc="0409001B" w:tentative="1">
+      <w:start w:val="1"/>
+      <w:numFmt w:val="lowerRoman"/>
+      <w:lvlText w:val="%9."/>
+      <w:lvlJc w:val="right"/>
+      <w:pPr>
+        <w:ind w:left="3780" w:hanging="420"/>
+      </w:pPr>
+    </w:lvl>
+  </w:abstractNum>
+  <w:abstractNum w:abstractNumId="4" w15:restartNumberingAfterBreak="0">
     <w:nsid w:val="4DAE3FAC"/>
     <w:multiLevelType w:val="hybridMultilevel"/>
     <w:tmpl w:val="A3F8EB56"/>
@@ -2442,7 +2679,7 @@
       </w:pPr>
     </w:lvl>
   </w:abstractNum>
-  <w:abstractNum w:abstractNumId="4" w15:restartNumberingAfterBreak="0">
+  <w:abstractNum w:abstractNumId="5" w15:restartNumberingAfterBreak="0">
     <w:nsid w:val="58051282"/>
     <w:multiLevelType w:val="hybridMultilevel"/>
     <w:tmpl w:val="EA5EA800"/>
@@ -2541,16 +2778,19 @@
     <w:abstractNumId w:val="0"/>
   </w:num>
   <w:num w:numId="4">
-    <w:abstractNumId w:val="3"/>
+    <w:abstractNumId w:val="4"/>
   </w:num>
   <w:num w:numId="5">
-    <w:abstractNumId w:val="4"/>
+    <w:abstractNumId w:val="5"/>
+  </w:num>
+  <w:num w:numId="6">
+    <w:abstractNumId w:val="3"/>
   </w:num>
 </w:numbering>
 </file>
 
 <file path=word/styles.xml><?xml version="1.0" encoding="utf-8"?>
-<w:styles xmlns:mc="http://schemas.openxmlformats.org/markup-compatibility/2006" xmlns:r="http://schemas.openxmlformats.org/officeDocument/2006/relationships" xmlns:w="http://schemas.openxmlformats.org/wordprocessingml/2006/main" xmlns:w14="http://schemas.microsoft.com/office/word/2010/wordml" xmlns:w15="http://schemas.microsoft.com/office/word/2012/wordml" xmlns:w16se="http://schemas.microsoft.com/office/word/2015/wordml/symex" mc:Ignorable="w14 w15 w16se">
+<w:styles xmlns:mc="http://schemas.openxmlformats.org/markup-compatibility/2006" xmlns:r="http://schemas.openxmlformats.org/officeDocument/2006/relationships" xmlns:w="http://schemas.openxmlformats.org/wordprocessingml/2006/main" xmlns:w14="http://schemas.microsoft.com/office/word/2010/wordml" xmlns:w15="http://schemas.microsoft.com/office/word/2012/wordml" mc:Ignorable="w14 w15">
   <w:docDefaults>
     <w:rPrDefault>
       <w:rPr>
@@ -2940,13 +3180,13 @@
     <w:lsdException w:name="List Table 6 Colorful Accent 6" w:uiPriority="51"/>
     <w:lsdException w:name="List Table 7 Colorful Accent 6" w:uiPriority="52"/>
   </w:latentStyles>
-  <w:style w:type="paragraph" w:default="1" w:styleId="Normal">
+  <w:style w:type="paragraph" w:default="1" w:styleId="a">
     <w:name w:val="Normal"/>
   </w:style>
-  <w:style w:type="paragraph" w:styleId="Heading1">
+  <w:style w:type="paragraph" w:styleId="1">
     <w:name w:val="heading 1"/>
-    <w:basedOn w:val="Normal"/>
-    <w:next w:val="Normal"/>
+    <w:basedOn w:val="a"/>
+    <w:next w:val="a"/>
     <w:pPr>
       <w:keepNext/>
       <w:keepLines/>
@@ -2959,10 +3199,10 @@
       <w:szCs w:val="40"/>
     </w:rPr>
   </w:style>
-  <w:style w:type="paragraph" w:styleId="Heading2">
+  <w:style w:type="paragraph" w:styleId="2">
     <w:name w:val="heading 2"/>
-    <w:basedOn w:val="Normal"/>
-    <w:next w:val="Normal"/>
+    <w:basedOn w:val="a"/>
+    <w:next w:val="a"/>
     <w:pPr>
       <w:keepNext/>
       <w:keepLines/>
@@ -2975,10 +3215,10 @@
       <w:szCs w:val="32"/>
     </w:rPr>
   </w:style>
-  <w:style w:type="paragraph" w:styleId="Heading3">
+  <w:style w:type="paragraph" w:styleId="3">
     <w:name w:val="heading 3"/>
-    <w:basedOn w:val="Normal"/>
-    <w:next w:val="Normal"/>
+    <w:basedOn w:val="a"/>
+    <w:next w:val="a"/>
     <w:pPr>
       <w:keepNext/>
       <w:keepLines/>
@@ -2992,10 +3232,10 @@
       <w:szCs w:val="28"/>
     </w:rPr>
   </w:style>
-  <w:style w:type="paragraph" w:styleId="Heading4">
+  <w:style w:type="paragraph" w:styleId="4">
     <w:name w:val="heading 4"/>
-    <w:basedOn w:val="Normal"/>
-    <w:next w:val="Normal"/>
+    <w:basedOn w:val="a"/>
+    <w:next w:val="a"/>
     <w:pPr>
       <w:keepNext/>
       <w:keepLines/>
@@ -3009,10 +3249,10 @@
       <w:szCs w:val="24"/>
     </w:rPr>
   </w:style>
-  <w:style w:type="paragraph" w:styleId="Heading5">
+  <w:style w:type="paragraph" w:styleId="5">
     <w:name w:val="heading 5"/>
-    <w:basedOn w:val="Normal"/>
-    <w:next w:val="Normal"/>
+    <w:basedOn w:val="a"/>
+    <w:next w:val="a"/>
     <w:pPr>
       <w:keepNext/>
       <w:keepLines/>
@@ -3024,10 +3264,10 @@
       <w:color w:val="666666"/>
     </w:rPr>
   </w:style>
-  <w:style w:type="paragraph" w:styleId="Heading6">
+  <w:style w:type="paragraph" w:styleId="6">
     <w:name w:val="heading 6"/>
-    <w:basedOn w:val="Normal"/>
-    <w:next w:val="Normal"/>
+    <w:basedOn w:val="a"/>
+    <w:next w:val="a"/>
     <w:pPr>
       <w:keepNext/>
       <w:keepLines/>
@@ -3040,13 +3280,13 @@
       <w:color w:val="666666"/>
     </w:rPr>
   </w:style>
-  <w:style w:type="character" w:default="1" w:styleId="DefaultParagraphFont">
+  <w:style w:type="character" w:default="1" w:styleId="a0">
     <w:name w:val="Default Paragraph Font"/>
     <w:uiPriority w:val="1"/>
     <w:semiHidden/>
     <w:unhideWhenUsed/>
   </w:style>
-  <w:style w:type="table" w:default="1" w:styleId="TableNormal">
+  <w:style w:type="table" w:default="1" w:styleId="a1">
     <w:name w:val="Normal Table"/>
     <w:uiPriority w:val="99"/>
     <w:semiHidden/>
@@ -3061,16 +3301,16 @@
       </w:tblCellMar>
     </w:tblPr>
   </w:style>
-  <w:style w:type="numbering" w:default="1" w:styleId="NoList">
+  <w:style w:type="numbering" w:default="1" w:styleId="a2">
     <w:name w:val="No List"/>
     <w:uiPriority w:val="99"/>
     <w:semiHidden/>
     <w:unhideWhenUsed/>
   </w:style>
-  <w:style w:type="paragraph" w:styleId="Title">
+  <w:style w:type="paragraph" w:styleId="a3">
     <w:name w:val="Title"/>
-    <w:basedOn w:val="Normal"/>
-    <w:next w:val="Normal"/>
+    <w:basedOn w:val="a"/>
+    <w:next w:val="a"/>
     <w:pPr>
       <w:keepNext/>
       <w:keepLines/>
@@ -3082,10 +3322,10 @@
       <w:szCs w:val="52"/>
     </w:rPr>
   </w:style>
-  <w:style w:type="paragraph" w:styleId="Subtitle">
+  <w:style w:type="paragraph" w:styleId="a4">
     <w:name w:val="Subtitle"/>
-    <w:basedOn w:val="Normal"/>
-    <w:next w:val="Normal"/>
+    <w:basedOn w:val="a"/>
+    <w:next w:val="a"/>
     <w:pPr>
       <w:keepNext/>
       <w:keepLines/>
@@ -3098,58 +3338,58 @@
       <w:szCs w:val="30"/>
     </w:rPr>
   </w:style>
-  <w:style w:type="table" w:customStyle="1" w:styleId="a">
-    <w:basedOn w:val="TableNormal"/>
+  <w:style w:type="table" w:customStyle="1" w:styleId="a5">
+    <w:basedOn w:val="a1"/>
     <w:tblPr>
       <w:tblStyleRowBandSize w:val="1"/>
       <w:tblStyleColBandSize w:val="1"/>
     </w:tblPr>
   </w:style>
-  <w:style w:type="table" w:customStyle="1" w:styleId="a0">
-    <w:basedOn w:val="TableNormal"/>
+  <w:style w:type="table" w:customStyle="1" w:styleId="a6">
+    <w:basedOn w:val="a1"/>
     <w:tblPr>
       <w:tblStyleRowBandSize w:val="1"/>
       <w:tblStyleColBandSize w:val="1"/>
     </w:tblPr>
   </w:style>
-  <w:style w:type="table" w:customStyle="1" w:styleId="a1">
-    <w:basedOn w:val="TableNormal"/>
+  <w:style w:type="table" w:customStyle="1" w:styleId="a7">
+    <w:basedOn w:val="a1"/>
     <w:tblPr>
       <w:tblStyleRowBandSize w:val="1"/>
       <w:tblStyleColBandSize w:val="1"/>
     </w:tblPr>
   </w:style>
-  <w:style w:type="table" w:customStyle="1" w:styleId="a2">
-    <w:basedOn w:val="TableNormal"/>
+  <w:style w:type="table" w:customStyle="1" w:styleId="a8">
+    <w:basedOn w:val="a1"/>
     <w:tblPr>
       <w:tblStyleRowBandSize w:val="1"/>
       <w:tblStyleColBandSize w:val="1"/>
     </w:tblPr>
   </w:style>
-  <w:style w:type="table" w:customStyle="1" w:styleId="a3">
-    <w:basedOn w:val="TableNormal"/>
+  <w:style w:type="table" w:customStyle="1" w:styleId="a9">
+    <w:basedOn w:val="a1"/>
     <w:tblPr>
       <w:tblStyleRowBandSize w:val="1"/>
       <w:tblStyleColBandSize w:val="1"/>
     </w:tblPr>
   </w:style>
-  <w:style w:type="table" w:customStyle="1" w:styleId="a4">
-    <w:basedOn w:val="TableNormal"/>
+  <w:style w:type="table" w:customStyle="1" w:styleId="aa">
+    <w:basedOn w:val="a1"/>
     <w:tblPr>
       <w:tblStyleRowBandSize w:val="1"/>
       <w:tblStyleColBandSize w:val="1"/>
     </w:tblPr>
   </w:style>
-  <w:style w:type="table" w:customStyle="1" w:styleId="a5">
-    <w:basedOn w:val="TableNormal"/>
+  <w:style w:type="table" w:customStyle="1" w:styleId="ab">
+    <w:basedOn w:val="a1"/>
     <w:tblPr>
       <w:tblStyleRowBandSize w:val="1"/>
       <w:tblStyleColBandSize w:val="1"/>
     </w:tblPr>
   </w:style>
-  <w:style w:type="paragraph" w:styleId="ListParagraph">
+  <w:style w:type="paragraph" w:styleId="ac">
     <w:name w:val="List Paragraph"/>
-    <w:basedOn w:val="Normal"/>
+    <w:basedOn w:val="a"/>
     <w:uiPriority w:val="34"/>
     <w:qFormat/>
     <w:rsid w:val="008A69B0"/>
@@ -3422,21 +3662,6 @@
 </file>
 
 <file path=customXml/item1.xml><?xml version="1.0" encoding="utf-8"?>
-<?mso-contentType ?>
-<FormTemplates xmlns="http://schemas.microsoft.com/sharepoint/v3/contenttype/forms">
-  <Display>DocumentLibraryForm</Display>
-  <Edit>DocumentLibraryForm</Edit>
-  <New>DocumentLibraryForm</New>
-</FormTemplates>
-</file>
-
-<file path=customXml/item2.xml><?xml version="1.0" encoding="utf-8"?>
-<p:properties xmlns:p="http://schemas.microsoft.com/office/2006/metadata/properties" xmlns:xsi="http://www.w3.org/2001/XMLSchema-instance" xmlns:pc="http://schemas.microsoft.com/office/infopath/2007/PartnerControls">
-  <documentManagement/>
-</p:properties>
-</file>
-
-<file path=customXml/item3.xml><?xml version="1.0" encoding="utf-8"?>
 <ct:contentTypeSchema xmlns:ct="http://schemas.microsoft.com/office/2006/metadata/contentType" xmlns:ma="http://schemas.microsoft.com/office/2006/metadata/properties/metaAttributes" ct:_="" ma:_="" ma:contentTypeName="Document" ma:contentTypeID="0x01010051A9B934E7590B4C84E42C817DCABBDE" ma:contentTypeVersion="0" ma:contentTypeDescription="Create a new document." ma:contentTypeScope="" ma:versionID="fffd0350a7e4c53af4b2e4667c666e02">
   <xsd:schema xmlns:xsd="http://www.w3.org/2001/XMLSchema" xmlns:xs="http://www.w3.org/2001/XMLSchema" xmlns:p="http://schemas.microsoft.com/office/2006/metadata/properties" targetNamespace="http://schemas.microsoft.com/office/2006/metadata/properties" ma:root="true" ma:fieldsID="1b05d82d297216baf5b26c55225140df">
     <xsd:element name="properties">
@@ -3550,10 +3775,33 @@
 </ct:contentTypeSchema>
 </file>
 
+<file path=customXml/item2.xml><?xml version="1.0" encoding="utf-8"?>
+<p:properties xmlns:p="http://schemas.microsoft.com/office/2006/metadata/properties" xmlns:xsi="http://www.w3.org/2001/XMLSchema-instance" xmlns:pc="http://schemas.microsoft.com/office/infopath/2007/PartnerControls">
+  <documentManagement/>
+</p:properties>
+</file>
+
+<file path=customXml/item3.xml><?xml version="1.0" encoding="utf-8"?>
+<?mso-contentType ?>
+<FormTemplates xmlns="http://schemas.microsoft.com/sharepoint/v3/contenttype/forms">
+  <Display>DocumentLibraryForm</Display>
+  <Edit>DocumentLibraryForm</Edit>
+  <New>DocumentLibraryForm</New>
+</FormTemplates>
+</file>
+
 <file path=customXml/itemProps1.xml><?xml version="1.0" encoding="utf-8"?>
-<ds:datastoreItem xmlns:ds="http://schemas.openxmlformats.org/officeDocument/2006/customXml" ds:itemID="{A2E24783-CD41-4A04-BE15-65C66C36024B}">
+<ds:datastoreItem xmlns:ds="http://schemas.openxmlformats.org/officeDocument/2006/customXml" ds:itemID="{7DB04479-3286-486A-930B-5DEBB51376DE}">
   <ds:schemaRefs>
-    <ds:schemaRef ds:uri="http://schemas.microsoft.com/sharepoint/v3/contenttype/forms"/>
+    <ds:schemaRef ds:uri="http://schemas.microsoft.com/office/2006/metadata/contentType"/>
+    <ds:schemaRef ds:uri="http://schemas.microsoft.com/office/2006/metadata/properties/metaAttributes"/>
+    <ds:schemaRef ds:uri="http://www.w3.org/2001/XMLSchema"/>
+    <ds:schemaRef ds:uri="http://schemas.microsoft.com/office/2006/metadata/properties"/>
+    <ds:schemaRef ds:uri="http://schemas.openxmlformats.org/package/2006/metadata/core-properties"/>
+    <ds:schemaRef ds:uri="http://purl.org/dc/elements/1.1/"/>
+    <ds:schemaRef ds:uri="http://purl.org/dc/terms/"/>
+    <ds:schemaRef ds:uri="http://schemas.microsoft.com/internal/obd"/>
+    <ds:schemaRef ds:uri="http://schemas.microsoft.com/office/infopath/2007/PartnerControls"/>
   </ds:schemaRefs>
 </ds:datastoreItem>
 </file>
@@ -3568,17 +3816,9 @@
 </file>
 
 <file path=customXml/itemProps3.xml><?xml version="1.0" encoding="utf-8"?>
-<ds:datastoreItem xmlns:ds="http://schemas.openxmlformats.org/officeDocument/2006/customXml" ds:itemID="{7DB04479-3286-486A-930B-5DEBB51376DE}">
+<ds:datastoreItem xmlns:ds="http://schemas.openxmlformats.org/officeDocument/2006/customXml" ds:itemID="{A2E24783-CD41-4A04-BE15-65C66C36024B}">
   <ds:schemaRefs>
-    <ds:schemaRef ds:uri="http://schemas.microsoft.com/office/2006/metadata/contentType"/>
-    <ds:schemaRef ds:uri="http://schemas.microsoft.com/office/2006/metadata/properties/metaAttributes"/>
-    <ds:schemaRef ds:uri="http://www.w3.org/2001/XMLSchema"/>
-    <ds:schemaRef ds:uri="http://schemas.microsoft.com/office/2006/metadata/properties"/>
-    <ds:schemaRef ds:uri="http://schemas.openxmlformats.org/package/2006/metadata/core-properties"/>
-    <ds:schemaRef ds:uri="http://purl.org/dc/elements/1.1/"/>
-    <ds:schemaRef ds:uri="http://purl.org/dc/terms/"/>
-    <ds:schemaRef ds:uri="http://schemas.microsoft.com/internal/obd"/>
-    <ds:schemaRef ds:uri="http://schemas.microsoft.com/office/infopath/2007/PartnerControls"/>
+    <ds:schemaRef ds:uri="http://schemas.microsoft.com/sharepoint/v3/contenttype/forms"/>
   </ds:schemaRefs>
 </ds:datastoreItem>
 </file>
</xml_diff>